<commit_message>
Caso de uso Jorge Caceres.docx
</commit_message>
<xml_diff>
--- a/Caso de uso Jorge Caceres.docx
+++ b/Caso de uso Jorge Caceres.docx
@@ -23,37 +23,77 @@
     <w:p>
       <w:pPr>
         <w:rPr>
-          <w:lang w:val="es-PY"/>
-        </w:rPr>
-      </w:pPr>
-      <w:r>
-        <w:rPr>
-          <w:lang w:val="es-PY"/>
-        </w:rPr>
-        <w:t>Nombre: Ingresar al sistema</w:t>
-      </w:r>
-    </w:p>
-    <w:p>
-      <w:pPr>
-        <w:rPr>
-          <w:lang w:val="es-PY"/>
-        </w:rPr>
-      </w:pPr>
-      <w:r>
-        <w:rPr>
-          <w:lang w:val="es-PY"/>
-        </w:rPr>
-        <w:t>Actores: Sistema, Cliente</w:t>
-      </w:r>
-    </w:p>
-    <w:p>
-      <w:pPr>
-        <w:rPr>
-          <w:lang w:val="es-PY"/>
-        </w:rPr>
-      </w:pPr>
-      <w:r>
-        <w:rPr>
+          <w:rFonts w:ascii="Arial" w:hAnsi="Arial" w:cs="Arial"/>
+          <w:i/>
+          <w:lang w:val="es-PY"/>
+        </w:rPr>
+      </w:pPr>
+      <w:r>
+        <w:rPr>
+          <w:rFonts w:ascii="Arial" w:hAnsi="Arial" w:cs="Arial"/>
+          <w:b/>
+          <w:lang w:val="es-PY"/>
+        </w:rPr>
+        <w:t>Nombre:</w:t>
+      </w:r>
+      <w:r>
+        <w:rPr>
+          <w:rFonts w:ascii="Arial" w:hAnsi="Arial" w:cs="Arial"/>
+          <w:lang w:val="es-PY"/>
+        </w:rPr>
+        <w:t xml:space="preserve"> </w:t>
+      </w:r>
+      <w:r>
+        <w:rPr>
+          <w:rFonts w:ascii="Arial" w:hAnsi="Arial" w:cs="Arial"/>
+          <w:lang w:val="es-PY"/>
+        </w:rPr>
+        <w:t xml:space="preserve">CU01 - </w:t>
+      </w:r>
+      <w:r>
+        <w:rPr>
+          <w:rFonts w:ascii="Arial" w:hAnsi="Arial" w:cs="Arial"/>
+          <w:i/>
+          <w:lang w:val="es-PY"/>
+        </w:rPr>
+        <w:t>Ingresar al sistema</w:t>
+      </w:r>
+    </w:p>
+    <w:p>
+      <w:pPr>
+        <w:rPr>
+          <w:rFonts w:ascii="Arial" w:hAnsi="Arial" w:cs="Arial"/>
+          <w:lang w:val="es-PY"/>
+        </w:rPr>
+      </w:pPr>
+      <w:r>
+        <w:rPr>
+          <w:rFonts w:ascii="Arial" w:hAnsi="Arial" w:cs="Arial"/>
+          <w:b/>
+          <w:lang w:val="es-PY"/>
+        </w:rPr>
+        <w:t>Actores:</w:t>
+      </w:r>
+      <w:r>
+        <w:rPr>
+          <w:rFonts w:ascii="Arial" w:hAnsi="Arial" w:cs="Arial"/>
+          <w:lang w:val="es-PY"/>
+        </w:rPr>
+        <w:t xml:space="preserve"> Sistema, Cliente</w:t>
+      </w:r>
+    </w:p>
+    <w:p>
+      <w:pPr>
+        <w:rPr>
+          <w:rFonts w:ascii="Arial" w:hAnsi="Arial" w:cs="Arial"/>
+          <w:b/>
+          <w:lang w:val="es-PY"/>
+        </w:rPr>
+      </w:pPr>
+      <w:r>
+        <w:rPr>
+          <w:rFonts w:ascii="Arial" w:hAnsi="Arial" w:cs="Arial"/>
+          <w:b/>
           <w:lang w:val="es-PY"/>
         </w:rPr>
         <w:t>Precondiciones:</w:t>
@@ -62,11 +102,13 @@
     <w:p>
       <w:pPr>
         <w:rPr>
-          <w:lang w:val="es-PY"/>
-        </w:rPr>
-      </w:pPr>
-      <w:r>
-        <w:rPr>
+          <w:rFonts w:ascii="Arial" w:hAnsi="Arial" w:cs="Arial"/>
+          <w:lang w:val="es-PY"/>
+        </w:rPr>
+      </w:pPr>
+      <w:r>
+        <w:rPr>
+          <w:rFonts w:ascii="Arial" w:hAnsi="Arial" w:cs="Arial"/>
           <w:lang w:val="es-PY"/>
         </w:rPr>
         <w:tab/>
@@ -76,11 +118,13 @@
     <w:p>
       <w:pPr>
         <w:rPr>
-          <w:lang w:val="es-PY"/>
-        </w:rPr>
-      </w:pPr>
-      <w:r>
-        <w:rPr>
+          <w:rFonts w:ascii="Arial" w:hAnsi="Arial" w:cs="Arial"/>
+          <w:lang w:val="es-PY"/>
+        </w:rPr>
+      </w:pPr>
+      <w:r>
+        <w:rPr>
+          <w:rFonts w:ascii="Arial" w:hAnsi="Arial" w:cs="Arial"/>
           <w:lang w:val="es-PY"/>
         </w:rPr>
         <w:tab/>
@@ -90,11 +134,15 @@
     <w:p>
       <w:pPr>
         <w:rPr>
-          <w:lang w:val="es-PY"/>
-        </w:rPr>
-      </w:pPr>
-      <w:r>
-        <w:rPr>
+          <w:rFonts w:ascii="Arial" w:hAnsi="Arial" w:cs="Arial"/>
+          <w:b/>
+          <w:lang w:val="es-PY"/>
+        </w:rPr>
+      </w:pPr>
+      <w:r>
+        <w:rPr>
+          <w:rFonts w:ascii="Arial" w:hAnsi="Arial" w:cs="Arial"/>
+          <w:b/>
           <w:lang w:val="es-PY"/>
         </w:rPr>
         <w:t>Postcondiciones:</w:t>
@@ -103,11 +151,13 @@
     <w:p>
       <w:pPr>
         <w:rPr>
-          <w:lang w:val="es-PY"/>
-        </w:rPr>
-      </w:pPr>
-      <w:r>
-        <w:rPr>
+          <w:rFonts w:ascii="Arial" w:hAnsi="Arial" w:cs="Arial"/>
+          <w:lang w:val="es-PY"/>
+        </w:rPr>
+      </w:pPr>
+      <w:r>
+        <w:rPr>
+          <w:rFonts w:ascii="Arial" w:hAnsi="Arial" w:cs="Arial"/>
           <w:lang w:val="es-PY"/>
         </w:rPr>
         <w:tab/>
@@ -117,11 +167,13 @@
     <w:p>
       <w:pPr>
         <w:rPr>
-          <w:lang w:val="es-PY"/>
-        </w:rPr>
-      </w:pPr>
-      <w:r>
-        <w:rPr>
+          <w:rFonts w:ascii="Arial" w:hAnsi="Arial" w:cs="Arial"/>
+          <w:lang w:val="es-PY"/>
+        </w:rPr>
+      </w:pPr>
+      <w:r>
+        <w:rPr>
+          <w:rFonts w:ascii="Arial" w:hAnsi="Arial" w:cs="Arial"/>
           <w:lang w:val="es-PY"/>
         </w:rPr>
         <w:tab/>
@@ -131,11 +183,13 @@
     <w:p>
       <w:pPr>
         <w:rPr>
-          <w:lang w:val="es-PY"/>
-        </w:rPr>
-      </w:pPr>
-      <w:r>
-        <w:rPr>
+          <w:rFonts w:ascii="Arial" w:hAnsi="Arial" w:cs="Arial"/>
+          <w:lang w:val="es-PY"/>
+        </w:rPr>
+      </w:pPr>
+      <w:r>
+        <w:rPr>
+          <w:rFonts w:ascii="Arial" w:hAnsi="Arial" w:cs="Arial"/>
           <w:lang w:val="es-PY"/>
         </w:rPr>
         <w:tab/>
@@ -145,11 +199,15 @@
     <w:p>
       <w:pPr>
         <w:rPr>
-          <w:lang w:val="es-PY"/>
-        </w:rPr>
-      </w:pPr>
-      <w:r>
-        <w:rPr>
+          <w:rFonts w:ascii="Arial" w:hAnsi="Arial" w:cs="Arial"/>
+          <w:b/>
+          <w:lang w:val="es-PY"/>
+        </w:rPr>
+      </w:pPr>
+      <w:r>
+        <w:rPr>
+          <w:rFonts w:ascii="Arial" w:hAnsi="Arial" w:cs="Arial"/>
+          <w:b/>
           <w:lang w:val="es-PY"/>
         </w:rPr>
         <w:t>Flujo normal:</w:t>
@@ -163,11 +221,13 @@
           <w:numId w:val="2"/>
         </w:numPr>
         <w:rPr>
-          <w:lang w:val="es-PY"/>
-        </w:rPr>
-      </w:pPr>
-      <w:r>
-        <w:rPr>
+          <w:rFonts w:ascii="Arial" w:hAnsi="Arial" w:cs="Arial"/>
+          <w:lang w:val="es-PY"/>
+        </w:rPr>
+      </w:pPr>
+      <w:r>
+        <w:rPr>
+          <w:rFonts w:ascii="Arial" w:hAnsi="Arial" w:cs="Arial"/>
           <w:lang w:val="es-PY"/>
         </w:rPr>
         <w:t>El sistema solicita al cliente el ingreso de su número de documento y su contraseña.</w:t>
@@ -181,11 +241,13 @@
           <w:numId w:val="2"/>
         </w:numPr>
         <w:rPr>
-          <w:lang w:val="es-PY"/>
-        </w:rPr>
-      </w:pPr>
-      <w:r>
-        <w:rPr>
+          <w:rFonts w:ascii="Arial" w:hAnsi="Arial" w:cs="Arial"/>
+          <w:lang w:val="es-PY"/>
+        </w:rPr>
+      </w:pPr>
+      <w:r>
+        <w:rPr>
+          <w:rFonts w:ascii="Arial" w:hAnsi="Arial" w:cs="Arial"/>
           <w:lang w:val="es-PY"/>
         </w:rPr>
         <w:t>El cliente ingresa su número de documento y su contraseña.</w:t>
@@ -199,11 +261,13 @@
           <w:numId w:val="2"/>
         </w:numPr>
         <w:rPr>
-          <w:lang w:val="es-PY"/>
-        </w:rPr>
-      </w:pPr>
-      <w:r>
-        <w:rPr>
+          <w:rFonts w:ascii="Arial" w:hAnsi="Arial" w:cs="Arial"/>
+          <w:lang w:val="es-PY"/>
+        </w:rPr>
+      </w:pPr>
+      <w:r>
+        <w:rPr>
+          <w:rFonts w:ascii="Arial" w:hAnsi="Arial" w:cs="Arial"/>
           <w:lang w:val="es-PY"/>
         </w:rPr>
         <w:t>El sistema valida los datos ingresados por el cliente.</w:t>
@@ -217,11 +281,13 @@
           <w:numId w:val="2"/>
         </w:numPr>
         <w:rPr>
-          <w:lang w:val="es-PY"/>
-        </w:rPr>
-      </w:pPr>
-      <w:r>
-        <w:rPr>
+          <w:rFonts w:ascii="Arial" w:hAnsi="Arial" w:cs="Arial"/>
+          <w:lang w:val="es-PY"/>
+        </w:rPr>
+      </w:pPr>
+      <w:r>
+        <w:rPr>
+          <w:rFonts w:ascii="Arial" w:hAnsi="Arial" w:cs="Arial"/>
           <w:lang w:val="es-PY"/>
         </w:rPr>
         <w:t>El sistema inicia una sesión del cliente si los datos son correctos.</w:t>
@@ -235,11 +301,13 @@
           <w:numId w:val="2"/>
         </w:numPr>
         <w:rPr>
-          <w:lang w:val="es-PY"/>
-        </w:rPr>
-      </w:pPr>
-      <w:r>
-        <w:rPr>
+          <w:rFonts w:ascii="Arial" w:hAnsi="Arial" w:cs="Arial"/>
+          <w:lang w:val="es-PY"/>
+        </w:rPr>
+      </w:pPr>
+      <w:r>
+        <w:rPr>
+          <w:rFonts w:ascii="Arial" w:hAnsi="Arial" w:cs="Arial"/>
           <w:lang w:val="es-PY"/>
         </w:rPr>
         <w:t>El sistema accede al cliente a la interfaz principal para la reserva de pasajes.</w:t>
@@ -253,11 +321,13 @@
           <w:numId w:val="2"/>
         </w:numPr>
         <w:rPr>
-          <w:lang w:val="es-PY"/>
-        </w:rPr>
-      </w:pPr>
-      <w:r>
-        <w:rPr>
+          <w:rFonts w:ascii="Arial" w:hAnsi="Arial" w:cs="Arial"/>
+          <w:lang w:val="es-PY"/>
+        </w:rPr>
+      </w:pPr>
+      <w:r>
+        <w:rPr>
+          <w:rFonts w:ascii="Arial" w:hAnsi="Arial" w:cs="Arial"/>
           <w:lang w:val="es-PY"/>
         </w:rPr>
         <w:t>Fin</w:t>
@@ -266,11 +336,15 @@
     <w:p>
       <w:pPr>
         <w:rPr>
-          <w:lang w:val="es-PY"/>
-        </w:rPr>
-      </w:pPr>
-      <w:r>
-        <w:rPr>
+          <w:rFonts w:ascii="Arial" w:hAnsi="Arial" w:cs="Arial"/>
+          <w:b/>
+          <w:lang w:val="es-PY"/>
+        </w:rPr>
+      </w:pPr>
+      <w:r>
+        <w:rPr>
+          <w:rFonts w:ascii="Arial" w:hAnsi="Arial" w:cs="Arial"/>
+          <w:b/>
           <w:lang w:val="es-PY"/>
         </w:rPr>
         <w:t>Flujo alternativo:</w:t>
@@ -279,12 +353,14 @@
     <w:p>
       <w:pPr>
         <w:rPr>
-          <w:b/>
-          <w:lang w:val="es-PY"/>
-        </w:rPr>
-      </w:pPr>
-      <w:r>
-        <w:rPr>
+          <w:rFonts w:ascii="Arial" w:hAnsi="Arial" w:cs="Arial"/>
+          <w:b/>
+          <w:lang w:val="es-PY"/>
+        </w:rPr>
+      </w:pPr>
+      <w:r>
+        <w:rPr>
+          <w:rFonts w:ascii="Arial" w:hAnsi="Arial" w:cs="Arial"/>
           <w:b/>
           <w:lang w:val="es-PY"/>
         </w:rPr>
@@ -299,11 +375,13 @@
           <w:numId w:val="3"/>
         </w:numPr>
         <w:rPr>
-          <w:lang w:val="es-PY"/>
-        </w:rPr>
-      </w:pPr>
-      <w:r>
-        <w:rPr>
+          <w:rFonts w:ascii="Arial" w:hAnsi="Arial" w:cs="Arial"/>
+          <w:lang w:val="es-PY"/>
+        </w:rPr>
+      </w:pPr>
+      <w:r>
+        <w:rPr>
+          <w:rFonts w:ascii="Arial" w:hAnsi="Arial" w:cs="Arial"/>
           <w:lang w:val="es-PY"/>
         </w:rPr>
         <w:t>El sistema muestra un mensaje advirtiendo que los datos ingresados son incorrectos.</w:t>
@@ -317,11 +395,13 @@
           <w:numId w:val="3"/>
         </w:numPr>
         <w:rPr>
-          <w:lang w:val="es-PY"/>
-        </w:rPr>
-      </w:pPr>
-      <w:r>
-        <w:rPr>
+          <w:rFonts w:ascii="Arial" w:hAnsi="Arial" w:cs="Arial"/>
+          <w:lang w:val="es-PY"/>
+        </w:rPr>
+      </w:pPr>
+      <w:r>
+        <w:rPr>
+          <w:rFonts w:ascii="Arial" w:hAnsi="Arial" w:cs="Arial"/>
           <w:lang w:val="es-PY"/>
         </w:rPr>
         <w:t>El sistema solicita al cliente que vuelva a ingresar sus datos</w:t>
@@ -330,12 +410,14 @@
     <w:p>
       <w:pPr>
         <w:rPr>
-          <w:b/>
-          <w:lang w:val="es-PY"/>
-        </w:rPr>
-      </w:pPr>
-      <w:r>
-        <w:rPr>
+          <w:rFonts w:ascii="Arial" w:hAnsi="Arial" w:cs="Arial"/>
+          <w:b/>
+          <w:lang w:val="es-PY"/>
+        </w:rPr>
+      </w:pPr>
+      <w:r>
+        <w:rPr>
+          <w:rFonts w:ascii="Arial" w:hAnsi="Arial" w:cs="Arial"/>
           <w:b/>
           <w:lang w:val="es-PY"/>
         </w:rPr>
@@ -350,22 +432,27 @@
           <w:numId w:val="4"/>
         </w:numPr>
         <w:rPr>
-          <w:b/>
-          <w:lang w:val="es-PY"/>
-        </w:rPr>
-      </w:pPr>
-      <w:r>
-        <w:rPr>
+          <w:rFonts w:ascii="Arial" w:hAnsi="Arial" w:cs="Arial"/>
+          <w:b/>
+          <w:lang w:val="es-PY"/>
+        </w:rPr>
+      </w:pPr>
+      <w:r>
+        <w:rPr>
+          <w:rFonts w:ascii="Arial" w:hAnsi="Arial" w:cs="Arial"/>
           <w:lang w:val="es-PY"/>
         </w:rPr>
         <w:t xml:space="preserve">Se invoca al caso de uso </w:t>
       </w:r>
       <w:r>
         <w:rPr>
-          <w:b/>
-          <w:lang w:val="es-PY"/>
-        </w:rPr>
-        <w:t>CU01</w:t>
+          <w:rFonts w:ascii="Arial" w:hAnsi="Arial" w:cs="Arial"/>
+          <w:b/>
+          <w:i/>
+          <w:u w:val="single"/>
+          <w:lang w:val="es-PY"/>
+        </w:rPr>
+        <w:t>CU02</w:t>
       </w:r>
     </w:p>
     <w:p>
@@ -386,6 +473,7 @@
     <w:p>
       <w:pPr>
         <w:rPr>
+          <w:rFonts w:ascii="Arial" w:hAnsi="Arial" w:cs="Arial"/>
           <w:b/>
           <w:i/>
           <w:sz w:val="28"/>
@@ -394,6 +482,7 @@
       </w:pPr>
       <w:r>
         <w:rPr>
+          <w:rFonts w:ascii="Arial" w:hAnsi="Arial" w:cs="Arial"/>
           <w:b/>
           <w:lang w:val="es-PY"/>
         </w:rPr>
@@ -402,29 +491,38 @@
       </w:r>
       <w:r>
         <w:rPr>
+          <w:rFonts w:ascii="Arial" w:hAnsi="Arial" w:cs="Arial"/>
           <w:lang w:val="es-PY"/>
         </w:rPr>
         <w:t xml:space="preserve"> </w:t>
       </w:r>
       <w:r>
         <w:rPr>
+          <w:rFonts w:ascii="Arial" w:hAnsi="Arial" w:cs="Arial"/>
           <w:i/>
-          <w:sz w:val="24"/>
-          <w:lang w:val="es-PY"/>
-        </w:rPr>
-        <w:t>CU01 – Registrar cliente</w:t>
-      </w:r>
-      <w:bookmarkStart w:id="0" w:name="_GoBack"/>
-      <w:bookmarkEnd w:id="0"/>
-    </w:p>
-    <w:p>
-      <w:pPr>
-        <w:rPr>
-          <w:lang w:val="es-PY"/>
-        </w:rPr>
-      </w:pPr>
-      <w:r>
-        <w:rPr>
+          <w:lang w:val="es-PY"/>
+        </w:rPr>
+        <w:t>CU02</w:t>
+      </w:r>
+      <w:r>
+        <w:rPr>
+          <w:rFonts w:ascii="Arial" w:hAnsi="Arial" w:cs="Arial"/>
+          <w:i/>
+          <w:lang w:val="es-PY"/>
+        </w:rPr>
+        <w:t xml:space="preserve"> – Registrar cliente</w:t>
+      </w:r>
+    </w:p>
+    <w:p>
+      <w:pPr>
+        <w:rPr>
+          <w:rFonts w:ascii="Arial" w:hAnsi="Arial" w:cs="Arial"/>
+          <w:lang w:val="es-PY"/>
+        </w:rPr>
+      </w:pPr>
+      <w:r>
+        <w:rPr>
+          <w:rFonts w:ascii="Arial" w:hAnsi="Arial" w:cs="Arial"/>
           <w:b/>
           <w:lang w:val="es-PY"/>
         </w:rPr>
@@ -432,6 +530,7 @@
       </w:r>
       <w:r>
         <w:rPr>
+          <w:rFonts w:ascii="Arial" w:hAnsi="Arial" w:cs="Arial"/>
           <w:lang w:val="es-PY"/>
         </w:rPr>
         <w:t xml:space="preserve"> Persona, Sistema.</w:t>
@@ -440,12 +539,14 @@
     <w:p>
       <w:pPr>
         <w:rPr>
-          <w:b/>
-          <w:lang w:val="es-PY"/>
-        </w:rPr>
-      </w:pPr>
-      <w:r>
-        <w:rPr>
+          <w:rFonts w:ascii="Arial" w:hAnsi="Arial" w:cs="Arial"/>
+          <w:b/>
+          <w:lang w:val="es-PY"/>
+        </w:rPr>
+      </w:pPr>
+      <w:r>
+        <w:rPr>
+          <w:rFonts w:ascii="Arial" w:hAnsi="Arial" w:cs="Arial"/>
           <w:b/>
           <w:lang w:val="es-PY"/>
         </w:rPr>
@@ -455,11 +556,13 @@
     <w:p>
       <w:pPr>
         <w:rPr>
-          <w:lang w:val="es-PY"/>
-        </w:rPr>
-      </w:pPr>
-      <w:r>
-        <w:rPr>
+          <w:rFonts w:ascii="Arial" w:hAnsi="Arial" w:cs="Arial"/>
+          <w:lang w:val="es-PY"/>
+        </w:rPr>
+      </w:pPr>
+      <w:r>
+        <w:rPr>
+          <w:rFonts w:ascii="Arial" w:hAnsi="Arial" w:cs="Arial"/>
           <w:lang w:val="es-PY"/>
         </w:rPr>
         <w:tab/>
@@ -469,12 +572,14 @@
     <w:p>
       <w:pPr>
         <w:rPr>
-          <w:b/>
-          <w:lang w:val="es-PY"/>
-        </w:rPr>
-      </w:pPr>
-      <w:r>
-        <w:rPr>
+          <w:rFonts w:ascii="Arial" w:hAnsi="Arial" w:cs="Arial"/>
+          <w:b/>
+          <w:lang w:val="es-PY"/>
+        </w:rPr>
+      </w:pPr>
+      <w:r>
+        <w:rPr>
+          <w:rFonts w:ascii="Arial" w:hAnsi="Arial" w:cs="Arial"/>
           <w:b/>
           <w:lang w:val="es-PY"/>
         </w:rPr>
@@ -484,11 +589,13 @@
     <w:p>
       <w:pPr>
         <w:rPr>
-          <w:lang w:val="es-PY"/>
-        </w:rPr>
-      </w:pPr>
-      <w:r>
-        <w:rPr>
+          <w:rFonts w:ascii="Arial" w:hAnsi="Arial" w:cs="Arial"/>
+          <w:lang w:val="es-PY"/>
+        </w:rPr>
+      </w:pPr>
+      <w:r>
+        <w:rPr>
+          <w:rFonts w:ascii="Arial" w:hAnsi="Arial" w:cs="Arial"/>
           <w:lang w:val="es-PY"/>
         </w:rPr>
         <w:tab/>
@@ -498,12 +605,14 @@
     <w:p>
       <w:pPr>
         <w:rPr>
-          <w:b/>
-          <w:lang w:val="es-PY"/>
-        </w:rPr>
-      </w:pPr>
-      <w:r>
-        <w:rPr>
+          <w:rFonts w:ascii="Arial" w:hAnsi="Arial" w:cs="Arial"/>
+          <w:b/>
+          <w:lang w:val="es-PY"/>
+        </w:rPr>
+      </w:pPr>
+      <w:r>
+        <w:rPr>
+          <w:rFonts w:ascii="Arial" w:hAnsi="Arial" w:cs="Arial"/>
           <w:b/>
           <w:lang w:val="es-PY"/>
         </w:rPr>
@@ -518,11 +627,13 @@
           <w:numId w:val="6"/>
         </w:numPr>
         <w:rPr>
-          <w:lang w:val="es-PY"/>
-        </w:rPr>
-      </w:pPr>
-      <w:r>
-        <w:rPr>
+          <w:rFonts w:ascii="Arial" w:hAnsi="Arial" w:cs="Arial"/>
+          <w:lang w:val="es-PY"/>
+        </w:rPr>
+      </w:pPr>
+      <w:r>
+        <w:rPr>
+          <w:rFonts w:ascii="Arial" w:hAnsi="Arial" w:cs="Arial"/>
           <w:lang w:val="es-PY"/>
         </w:rPr>
         <w:t>El sistema muestra a la persona los campos a rellenar para poder registrarse en la página.</w:t>
@@ -536,11 +647,13 @@
           <w:numId w:val="6"/>
         </w:numPr>
         <w:rPr>
-          <w:lang w:val="es-PY"/>
-        </w:rPr>
-      </w:pPr>
-      <w:r>
-        <w:rPr>
+          <w:rFonts w:ascii="Arial" w:hAnsi="Arial" w:cs="Arial"/>
+          <w:lang w:val="es-PY"/>
+        </w:rPr>
+      </w:pPr>
+      <w:r>
+        <w:rPr>
+          <w:rFonts w:ascii="Arial" w:hAnsi="Arial" w:cs="Arial"/>
           <w:lang w:val="es-PY"/>
         </w:rPr>
         <w:t>La persona ingresa los datos pertinentes en los campos indicados.</w:t>
@@ -554,11 +667,13 @@
           <w:numId w:val="6"/>
         </w:numPr>
         <w:rPr>
-          <w:lang w:val="es-PY"/>
-        </w:rPr>
-      </w:pPr>
-      <w:r>
-        <w:rPr>
+          <w:rFonts w:ascii="Arial" w:hAnsi="Arial" w:cs="Arial"/>
+          <w:lang w:val="es-PY"/>
+        </w:rPr>
+      </w:pPr>
+      <w:r>
+        <w:rPr>
+          <w:rFonts w:ascii="Arial" w:hAnsi="Arial" w:cs="Arial"/>
           <w:lang w:val="es-PY"/>
         </w:rPr>
         <w:t>El sistema valida los datos.</w:t>
@@ -572,11 +687,13 @@
           <w:numId w:val="6"/>
         </w:numPr>
         <w:rPr>
-          <w:lang w:val="es-PY"/>
-        </w:rPr>
-      </w:pPr>
-      <w:r>
-        <w:rPr>
+          <w:rFonts w:ascii="Arial" w:hAnsi="Arial" w:cs="Arial"/>
+          <w:lang w:val="es-PY"/>
+        </w:rPr>
+      </w:pPr>
+      <w:r>
+        <w:rPr>
+          <w:rFonts w:ascii="Arial" w:hAnsi="Arial" w:cs="Arial"/>
           <w:lang w:val="es-PY"/>
         </w:rPr>
         <w:t>El sistema consulta a la persona si desea guardar sus datos y registrarse.</w:t>
@@ -590,11 +707,13 @@
           <w:numId w:val="6"/>
         </w:numPr>
         <w:rPr>
-          <w:lang w:val="es-PY"/>
-        </w:rPr>
-      </w:pPr>
-      <w:r>
-        <w:rPr>
+          <w:rFonts w:ascii="Arial" w:hAnsi="Arial" w:cs="Arial"/>
+          <w:lang w:val="es-PY"/>
+        </w:rPr>
+      </w:pPr>
+      <w:r>
+        <w:rPr>
+          <w:rFonts w:ascii="Arial" w:hAnsi="Arial" w:cs="Arial"/>
           <w:lang w:val="es-PY"/>
         </w:rPr>
         <w:t>El cliente acepta el registro de sus datos.</w:t>
@@ -608,11 +727,13 @@
           <w:numId w:val="6"/>
         </w:numPr>
         <w:rPr>
-          <w:lang w:val="es-PY"/>
-        </w:rPr>
-      </w:pPr>
-      <w:r>
-        <w:rPr>
+          <w:rFonts w:ascii="Arial" w:hAnsi="Arial" w:cs="Arial"/>
+          <w:lang w:val="es-PY"/>
+        </w:rPr>
+      </w:pPr>
+      <w:r>
+        <w:rPr>
+          <w:rFonts w:ascii="Arial" w:hAnsi="Arial" w:cs="Arial"/>
           <w:lang w:val="es-PY"/>
         </w:rPr>
         <w:t>El sistema guarda los datos de la persona.</w:t>
@@ -626,11 +747,13 @@
           <w:numId w:val="6"/>
         </w:numPr>
         <w:rPr>
-          <w:lang w:val="es-PY"/>
-        </w:rPr>
-      </w:pPr>
-      <w:r>
-        <w:rPr>
+          <w:rFonts w:ascii="Arial" w:hAnsi="Arial" w:cs="Arial"/>
+          <w:lang w:val="es-PY"/>
+        </w:rPr>
+      </w:pPr>
+      <w:r>
+        <w:rPr>
+          <w:rFonts w:ascii="Arial" w:hAnsi="Arial" w:cs="Arial"/>
           <w:lang w:val="es-PY"/>
         </w:rPr>
         <w:t>La persona ya se encuentra registrada en el sistema.</w:t>
@@ -644,11 +767,13 @@
           <w:numId w:val="6"/>
         </w:numPr>
         <w:rPr>
-          <w:lang w:val="es-PY"/>
-        </w:rPr>
-      </w:pPr>
-      <w:r>
-        <w:rPr>
+          <w:rFonts w:ascii="Arial" w:hAnsi="Arial" w:cs="Arial"/>
+          <w:lang w:val="es-PY"/>
+        </w:rPr>
+      </w:pPr>
+      <w:r>
+        <w:rPr>
+          <w:rFonts w:ascii="Arial" w:hAnsi="Arial" w:cs="Arial"/>
           <w:lang w:val="es-PY"/>
         </w:rPr>
         <w:t>Fin</w:t>
@@ -657,55 +782,31 @@
     <w:p>
       <w:pPr>
         <w:rPr>
-          <w:b/>
-          <w:lang w:val="es-PY"/>
-        </w:rPr>
-      </w:pPr>
-      <w:r>
-        <w:rPr>
-          <w:b/>
-          <w:lang w:val="es-PY"/>
-        </w:rPr>
-        <w:t>Flujo</w:t>
-      </w:r>
-      <w:r>
-        <w:rPr>
-          <w:b/>
-          <w:lang w:val="es-PY"/>
-        </w:rPr>
-        <w:t>s</w:t>
-      </w:r>
-      <w:r>
-        <w:rPr>
-          <w:b/>
-          <w:lang w:val="es-PY"/>
-        </w:rPr>
-        <w:t xml:space="preserve"> Alternativo</w:t>
-      </w:r>
-      <w:r>
-        <w:rPr>
-          <w:b/>
-          <w:lang w:val="es-PY"/>
-        </w:rPr>
-        <w:t>s</w:t>
-      </w:r>
-      <w:r>
-        <w:rPr>
-          <w:b/>
-          <w:lang w:val="es-PY"/>
-        </w:rPr>
-        <w:t>:</w:t>
-      </w:r>
-    </w:p>
-    <w:p>
-      <w:pPr>
-        <w:rPr>
-          <w:b/>
-          <w:lang w:val="es-PY"/>
-        </w:rPr>
-      </w:pPr>
-      <w:r>
-        <w:rPr>
+          <w:rFonts w:ascii="Arial" w:hAnsi="Arial" w:cs="Arial"/>
+          <w:b/>
+          <w:lang w:val="es-PY"/>
+        </w:rPr>
+      </w:pPr>
+      <w:r>
+        <w:rPr>
+          <w:rFonts w:ascii="Arial" w:hAnsi="Arial" w:cs="Arial"/>
+          <w:b/>
+          <w:lang w:val="es-PY"/>
+        </w:rPr>
+        <w:t>Flujos Alternativos:</w:t>
+      </w:r>
+    </w:p>
+    <w:p>
+      <w:pPr>
+        <w:rPr>
+          <w:rFonts w:ascii="Arial" w:hAnsi="Arial" w:cs="Arial"/>
+          <w:b/>
+          <w:lang w:val="es-PY"/>
+        </w:rPr>
+      </w:pPr>
+      <w:r>
+        <w:rPr>
+          <w:rFonts w:ascii="Arial" w:hAnsi="Arial" w:cs="Arial"/>
           <w:b/>
           <w:lang w:val="es-PY"/>
         </w:rPr>
@@ -714,12 +815,16 @@
     </w:p>
     <w:p>
       <w:pPr>
-        <w:rPr>
-          <w:lang w:val="es-PY"/>
-        </w:rPr>
-      </w:pPr>
-      <w:r>
-        <w:rPr>
+        <w:ind w:firstLine="720"/>
+        <w:jc w:val="both"/>
+        <w:rPr>
+          <w:rFonts w:ascii="Arial" w:hAnsi="Arial" w:cs="Arial"/>
+          <w:lang w:val="es-PY"/>
+        </w:rPr>
+      </w:pPr>
+      <w:r>
+        <w:rPr>
+          <w:rFonts w:ascii="Arial" w:hAnsi="Arial" w:cs="Arial"/>
           <w:lang w:val="es-PY"/>
         </w:rPr>
         <w:t>.1 El sistema muestra un mensaje en los campos que fueron ingresados incorrectamente.</w:t>
@@ -727,26 +832,46 @@
     </w:p>
     <w:p>
       <w:pPr>
-        <w:rPr>
-          <w:lang w:val="es-PY"/>
-        </w:rPr>
-      </w:pPr>
-      <w:r>
-        <w:rPr>
-          <w:lang w:val="es-PY"/>
-        </w:rPr>
-        <w:t>.2El sistema reinicia el proceso de registro de la persona.</w:t>
-      </w:r>
-    </w:p>
-    <w:p>
-      <w:pPr>
-        <w:rPr>
-          <w:b/>
-          <w:lang w:val="es-PY"/>
-        </w:rPr>
-      </w:pPr>
-      <w:r>
-        <w:rPr>
+        <w:ind w:firstLine="720"/>
+        <w:jc w:val="both"/>
+        <w:rPr>
+          <w:rFonts w:ascii="Arial" w:hAnsi="Arial" w:cs="Arial"/>
+          <w:lang w:val="es-PY"/>
+        </w:rPr>
+      </w:pPr>
+      <w:r>
+        <w:rPr>
+          <w:rFonts w:ascii="Arial" w:hAnsi="Arial" w:cs="Arial"/>
+          <w:lang w:val="es-PY"/>
+        </w:rPr>
+        <w:t>.2</w:t>
+      </w:r>
+      <w:r>
+        <w:rPr>
+          <w:rFonts w:ascii="Arial" w:hAnsi="Arial" w:cs="Arial"/>
+          <w:lang w:val="es-PY"/>
+        </w:rPr>
+        <w:t xml:space="preserve"> </w:t>
+      </w:r>
+      <w:r>
+        <w:rPr>
+          <w:rFonts w:ascii="Arial" w:hAnsi="Arial" w:cs="Arial"/>
+          <w:lang w:val="es-PY"/>
+        </w:rPr>
+        <w:t>El sistema reinicia el proceso de registro de la persona.</w:t>
+      </w:r>
+    </w:p>
+    <w:p>
+      <w:pPr>
+        <w:rPr>
+          <w:rFonts w:ascii="Arial" w:hAnsi="Arial" w:cs="Arial"/>
+          <w:b/>
+          <w:lang w:val="es-PY"/>
+        </w:rPr>
+      </w:pPr>
+      <w:r>
+        <w:rPr>
+          <w:rFonts w:ascii="Arial" w:hAnsi="Arial" w:cs="Arial"/>
           <w:b/>
           <w:lang w:val="es-PY"/>
         </w:rPr>
@@ -755,16 +880,1405 @@
     </w:p>
     <w:p>
       <w:pPr>
-        <w:rPr>
-          <w:lang w:val="es-PY"/>
-        </w:rPr>
-      </w:pPr>
-      <w:r>
-        <w:rPr>
+        <w:ind w:firstLine="720"/>
+        <w:rPr>
+          <w:rFonts w:ascii="Arial" w:hAnsi="Arial" w:cs="Arial"/>
+          <w:lang w:val="es-PY"/>
+        </w:rPr>
+      </w:pPr>
+      <w:r>
+        <w:rPr>
+          <w:rFonts w:ascii="Arial" w:hAnsi="Arial" w:cs="Arial"/>
           <w:lang w:val="es-PY"/>
         </w:rPr>
         <w:t>.1 El sistema cancela el registro</w:t>
       </w:r>
+    </w:p>
+    <w:p>
+      <w:pPr>
+        <w:rPr>
+          <w:lang w:val="es-PY"/>
+        </w:rPr>
+      </w:pPr>
+      <w:r>
+        <w:rPr>
+          <w:lang w:val="es-PY"/>
+        </w:rPr>
+        <w:br w:type="page"/>
+      </w:r>
+    </w:p>
+    <w:p>
+      <w:pPr>
+        <w:rPr>
+          <w:rFonts w:ascii="Arial" w:hAnsi="Arial" w:cs="Arial"/>
+          <w:lang w:val="es-PY"/>
+        </w:rPr>
+      </w:pPr>
+      <w:r>
+        <w:rPr>
+          <w:rFonts w:ascii="Arial" w:hAnsi="Arial" w:cs="Arial"/>
+          <w:b/>
+          <w:lang w:val="es-PY"/>
+        </w:rPr>
+        <w:lastRenderedPageBreak/>
+        <w:t>Nombre:</w:t>
+      </w:r>
+      <w:r>
+        <w:rPr>
+          <w:rFonts w:ascii="Arial" w:hAnsi="Arial" w:cs="Arial"/>
+          <w:lang w:val="es-PY"/>
+        </w:rPr>
+        <w:t xml:space="preserve"> </w:t>
+      </w:r>
+      <w:r>
+        <w:rPr>
+          <w:rFonts w:ascii="Arial" w:hAnsi="Arial" w:cs="Arial"/>
+          <w:i/>
+          <w:lang w:val="es-PY"/>
+        </w:rPr>
+        <w:t>CU-03</w:t>
+      </w:r>
+      <w:r>
+        <w:rPr>
+          <w:rFonts w:ascii="Arial" w:hAnsi="Arial" w:cs="Arial"/>
+          <w:i/>
+          <w:lang w:val="es-PY"/>
+        </w:rPr>
+        <w:t xml:space="preserve"> </w:t>
+      </w:r>
+      <w:r>
+        <w:rPr>
+          <w:rFonts w:ascii="Arial" w:hAnsi="Arial" w:cs="Arial"/>
+          <w:i/>
+          <w:lang w:val="es-PY"/>
+        </w:rPr>
+        <w:t>Buscar Vuelo</w:t>
+      </w:r>
+    </w:p>
+    <w:p>
+      <w:pPr>
+        <w:rPr>
+          <w:rFonts w:ascii="Arial" w:hAnsi="Arial" w:cs="Arial"/>
+          <w:lang w:val="es-PY"/>
+        </w:rPr>
+      </w:pPr>
+      <w:r>
+        <w:rPr>
+          <w:rFonts w:ascii="Arial" w:hAnsi="Arial" w:cs="Arial"/>
+          <w:b/>
+          <w:lang w:val="es-PY"/>
+        </w:rPr>
+        <w:t>Actores:</w:t>
+      </w:r>
+      <w:r>
+        <w:rPr>
+          <w:rFonts w:ascii="Arial" w:hAnsi="Arial" w:cs="Arial"/>
+          <w:lang w:val="es-PY"/>
+        </w:rPr>
+        <w:t xml:space="preserve"> Sistema, Cliente</w:t>
+      </w:r>
+    </w:p>
+    <w:p>
+      <w:pPr>
+        <w:rPr>
+          <w:rFonts w:ascii="Arial" w:hAnsi="Arial" w:cs="Arial"/>
+          <w:b/>
+          <w:lang w:val="es-PY"/>
+        </w:rPr>
+      </w:pPr>
+      <w:r>
+        <w:rPr>
+          <w:rFonts w:ascii="Arial" w:hAnsi="Arial" w:cs="Arial"/>
+          <w:b/>
+          <w:lang w:val="es-PY"/>
+        </w:rPr>
+        <w:t>Precondiciones:</w:t>
+      </w:r>
+    </w:p>
+    <w:p>
+      <w:pPr>
+        <w:rPr>
+          <w:rFonts w:ascii="Arial" w:hAnsi="Arial" w:cs="Arial"/>
+          <w:lang w:val="es-PY"/>
+        </w:rPr>
+      </w:pPr>
+      <w:r>
+        <w:rPr>
+          <w:rFonts w:ascii="Arial" w:hAnsi="Arial" w:cs="Arial"/>
+          <w:lang w:val="es-PY"/>
+        </w:rPr>
+        <w:tab/>
+        <w:t>- Debe existir una conexión al origen de datos</w:t>
+      </w:r>
+    </w:p>
+    <w:p>
+      <w:pPr>
+        <w:rPr>
+          <w:rFonts w:ascii="Arial" w:hAnsi="Arial" w:cs="Arial"/>
+          <w:lang w:val="es-PY"/>
+        </w:rPr>
+      </w:pPr>
+      <w:r>
+        <w:rPr>
+          <w:rFonts w:ascii="Arial" w:hAnsi="Arial" w:cs="Arial"/>
+          <w:lang w:val="es-PY"/>
+        </w:rPr>
+        <w:tab/>
+        <w:t>-</w:t>
+      </w:r>
+      <w:r>
+        <w:rPr>
+          <w:rFonts w:ascii="Arial" w:hAnsi="Arial" w:cs="Arial"/>
+          <w:lang w:val="es-PY"/>
+        </w:rPr>
+        <w:t>Debe existir una sesión iniciada</w:t>
+      </w:r>
+    </w:p>
+    <w:p>
+      <w:pPr>
+        <w:rPr>
+          <w:rFonts w:ascii="Arial" w:hAnsi="Arial" w:cs="Arial"/>
+          <w:b/>
+          <w:lang w:val="es-PY"/>
+        </w:rPr>
+      </w:pPr>
+      <w:r>
+        <w:rPr>
+          <w:rFonts w:ascii="Arial" w:hAnsi="Arial" w:cs="Arial"/>
+          <w:b/>
+          <w:lang w:val="es-PY"/>
+        </w:rPr>
+        <w:t>Postcondiciones:</w:t>
+      </w:r>
+    </w:p>
+    <w:p>
+      <w:pPr>
+        <w:rPr>
+          <w:rFonts w:ascii="Arial" w:hAnsi="Arial" w:cs="Arial"/>
+          <w:lang w:val="es-PY"/>
+        </w:rPr>
+      </w:pPr>
+      <w:r>
+        <w:rPr>
+          <w:rFonts w:ascii="Arial" w:hAnsi="Arial" w:cs="Arial"/>
+          <w:lang w:val="es-PY"/>
+        </w:rPr>
+        <w:tab/>
+        <w:t xml:space="preserve">- </w:t>
+      </w:r>
+      <w:r>
+        <w:rPr>
+          <w:rFonts w:ascii="Arial" w:hAnsi="Arial" w:cs="Arial"/>
+          <w:lang w:val="es-PY"/>
+        </w:rPr>
+        <w:t>Vuelo encontrado</w:t>
+      </w:r>
+    </w:p>
+    <w:p>
+      <w:pPr>
+        <w:rPr>
+          <w:rFonts w:ascii="Arial" w:hAnsi="Arial" w:cs="Arial"/>
+          <w:b/>
+          <w:lang w:val="es-PY"/>
+        </w:rPr>
+      </w:pPr>
+      <w:r>
+        <w:rPr>
+          <w:rFonts w:ascii="Arial" w:hAnsi="Arial" w:cs="Arial"/>
+          <w:b/>
+          <w:lang w:val="es-PY"/>
+        </w:rPr>
+        <w:t>Flujo normal:</w:t>
+      </w:r>
+    </w:p>
+    <w:p>
+      <w:pPr>
+        <w:pStyle w:val="Prrafodelista"/>
+        <w:numPr>
+          <w:ilvl w:val="0"/>
+          <w:numId w:val="7"/>
+        </w:numPr>
+        <w:jc w:val="both"/>
+        <w:rPr>
+          <w:rFonts w:ascii="Arial" w:hAnsi="Arial" w:cs="Arial"/>
+          <w:lang w:val="es-PY"/>
+        </w:rPr>
+      </w:pPr>
+      <w:r>
+        <w:rPr>
+          <w:rFonts w:ascii="Arial" w:hAnsi="Arial" w:cs="Arial"/>
+          <w:lang w:val="es-PY"/>
+        </w:rPr>
+        <w:t xml:space="preserve">El sistema solicita al cliente </w:t>
+      </w:r>
+      <w:r>
+        <w:rPr>
+          <w:rFonts w:ascii="Arial" w:hAnsi="Arial" w:cs="Arial"/>
+          <w:lang w:val="es-PY"/>
+        </w:rPr>
+        <w:t>que ingrese los datos sobre el vuelo que planea realizar.</w:t>
+      </w:r>
+    </w:p>
+    <w:p>
+      <w:pPr>
+        <w:pStyle w:val="Prrafodelista"/>
+        <w:numPr>
+          <w:ilvl w:val="0"/>
+          <w:numId w:val="7"/>
+        </w:numPr>
+        <w:jc w:val="both"/>
+        <w:rPr>
+          <w:rFonts w:ascii="Arial" w:hAnsi="Arial" w:cs="Arial"/>
+          <w:lang w:val="es-PY"/>
+        </w:rPr>
+      </w:pPr>
+      <w:r>
+        <w:rPr>
+          <w:rFonts w:ascii="Arial" w:hAnsi="Arial" w:cs="Arial"/>
+          <w:lang w:val="es-PY"/>
+        </w:rPr>
+        <w:t xml:space="preserve">El cliente </w:t>
+      </w:r>
+      <w:r>
+        <w:rPr>
+          <w:rFonts w:ascii="Arial" w:hAnsi="Arial" w:cs="Arial"/>
+          <w:lang w:val="es-PY"/>
+        </w:rPr>
+        <w:t>debe ingresar por lo menos el origen y el destino del vuelo, además de una serie de datos opcionales</w:t>
+      </w:r>
+      <w:r>
+        <w:rPr>
+          <w:rFonts w:ascii="Arial" w:hAnsi="Arial" w:cs="Arial"/>
+          <w:lang w:val="es-PY"/>
+        </w:rPr>
+        <w:t>.</w:t>
+      </w:r>
+    </w:p>
+    <w:p>
+      <w:pPr>
+        <w:pStyle w:val="Prrafodelista"/>
+        <w:numPr>
+          <w:ilvl w:val="0"/>
+          <w:numId w:val="7"/>
+        </w:numPr>
+        <w:jc w:val="both"/>
+        <w:rPr>
+          <w:rFonts w:ascii="Arial" w:hAnsi="Arial" w:cs="Arial"/>
+          <w:lang w:val="es-PY"/>
+        </w:rPr>
+      </w:pPr>
+      <w:r>
+        <w:rPr>
+          <w:rFonts w:ascii="Arial" w:hAnsi="Arial" w:cs="Arial"/>
+          <w:lang w:val="es-PY"/>
+        </w:rPr>
+        <w:t>El sistema valida los datos ingresados por el cliente.</w:t>
+      </w:r>
+    </w:p>
+    <w:p>
+      <w:pPr>
+        <w:pStyle w:val="Prrafodelista"/>
+        <w:numPr>
+          <w:ilvl w:val="0"/>
+          <w:numId w:val="7"/>
+        </w:numPr>
+        <w:jc w:val="both"/>
+        <w:rPr>
+          <w:rFonts w:ascii="Arial" w:hAnsi="Arial" w:cs="Arial"/>
+          <w:lang w:val="es-PY"/>
+        </w:rPr>
+      </w:pPr>
+      <w:r>
+        <w:rPr>
+          <w:rFonts w:ascii="Arial" w:hAnsi="Arial" w:cs="Arial"/>
+          <w:lang w:val="es-PY"/>
+        </w:rPr>
+        <w:t xml:space="preserve">El sistema </w:t>
+      </w:r>
+      <w:r>
+        <w:rPr>
+          <w:rFonts w:ascii="Arial" w:hAnsi="Arial" w:cs="Arial"/>
+          <w:lang w:val="es-PY"/>
+        </w:rPr>
+        <w:t>realiza la búsqueda.</w:t>
+      </w:r>
+    </w:p>
+    <w:p>
+      <w:pPr>
+        <w:pStyle w:val="Prrafodelista"/>
+        <w:numPr>
+          <w:ilvl w:val="0"/>
+          <w:numId w:val="7"/>
+        </w:numPr>
+        <w:jc w:val="both"/>
+        <w:rPr>
+          <w:rFonts w:ascii="Arial" w:hAnsi="Arial" w:cs="Arial"/>
+          <w:lang w:val="es-PY"/>
+        </w:rPr>
+      </w:pPr>
+      <w:r>
+        <w:rPr>
+          <w:rFonts w:ascii="Arial" w:hAnsi="Arial" w:cs="Arial"/>
+          <w:lang w:val="es-PY"/>
+        </w:rPr>
+        <w:t>El sistema devuelve los resultados de la búsqueda y muestra opciones relacionadas con la misma.</w:t>
+      </w:r>
+    </w:p>
+    <w:p>
+      <w:pPr>
+        <w:pStyle w:val="Prrafodelista"/>
+        <w:numPr>
+          <w:ilvl w:val="0"/>
+          <w:numId w:val="7"/>
+        </w:numPr>
+        <w:jc w:val="both"/>
+        <w:rPr>
+          <w:rFonts w:ascii="Arial" w:hAnsi="Arial" w:cs="Arial"/>
+          <w:lang w:val="es-PY"/>
+        </w:rPr>
+      </w:pPr>
+      <w:r>
+        <w:rPr>
+          <w:rFonts w:ascii="Arial" w:hAnsi="Arial" w:cs="Arial"/>
+          <w:lang w:val="es-PY"/>
+        </w:rPr>
+        <w:t>Fin</w:t>
+      </w:r>
+    </w:p>
+    <w:p>
+      <w:pPr>
+        <w:rPr>
+          <w:rFonts w:ascii="Arial" w:hAnsi="Arial" w:cs="Arial"/>
+          <w:b/>
+          <w:lang w:val="es-PY"/>
+        </w:rPr>
+      </w:pPr>
+      <w:r>
+        <w:rPr>
+          <w:rFonts w:ascii="Arial" w:hAnsi="Arial" w:cs="Arial"/>
+          <w:b/>
+          <w:lang w:val="es-PY"/>
+        </w:rPr>
+        <w:t>Flujo alternativo:</w:t>
+      </w:r>
+    </w:p>
+    <w:p>
+      <w:pPr>
+        <w:rPr>
+          <w:rFonts w:ascii="Arial" w:hAnsi="Arial" w:cs="Arial"/>
+          <w:b/>
+          <w:lang w:val="es-PY"/>
+        </w:rPr>
+      </w:pPr>
+      <w:r>
+        <w:rPr>
+          <w:rFonts w:ascii="Arial" w:hAnsi="Arial" w:cs="Arial"/>
+          <w:b/>
+          <w:lang w:val="es-PY"/>
+        </w:rPr>
+        <w:t>2A El cliente no ingresa los datos del origen y destino</w:t>
+      </w:r>
+    </w:p>
+    <w:p>
+      <w:pPr>
+        <w:ind w:firstLine="720"/>
+        <w:jc w:val="both"/>
+        <w:rPr>
+          <w:rFonts w:ascii="Arial" w:hAnsi="Arial" w:cs="Arial"/>
+          <w:lang w:val="es-PY"/>
+        </w:rPr>
+      </w:pPr>
+      <w:r>
+        <w:rPr>
+          <w:rFonts w:ascii="Arial" w:hAnsi="Arial" w:cs="Arial"/>
+          <w:lang w:val="es-PY"/>
+        </w:rPr>
+        <w:t xml:space="preserve">.1 </w:t>
+      </w:r>
+      <w:r>
+        <w:rPr>
+          <w:rFonts w:ascii="Arial" w:hAnsi="Arial" w:cs="Arial"/>
+          <w:lang w:val="es-PY"/>
+        </w:rPr>
+        <w:t xml:space="preserve">El sistema muestra un mensaje advirtiendo </w:t>
+      </w:r>
+      <w:r>
+        <w:rPr>
+          <w:rFonts w:ascii="Arial" w:hAnsi="Arial" w:cs="Arial"/>
+          <w:lang w:val="es-PY"/>
+        </w:rPr>
+        <w:t>que debe ingresar obligatoriamente el destino y origen del vuelo</w:t>
+      </w:r>
+      <w:r>
+        <w:rPr>
+          <w:rFonts w:ascii="Arial" w:hAnsi="Arial" w:cs="Arial"/>
+          <w:lang w:val="es-PY"/>
+        </w:rPr>
+        <w:t>.</w:t>
+      </w:r>
+    </w:p>
+    <w:p>
+      <w:pPr>
+        <w:ind w:firstLine="720"/>
+        <w:jc w:val="both"/>
+        <w:rPr>
+          <w:rFonts w:ascii="Arial" w:hAnsi="Arial" w:cs="Arial"/>
+          <w:lang w:val="es-PY"/>
+        </w:rPr>
+      </w:pPr>
+      <w:r>
+        <w:rPr>
+          <w:rFonts w:ascii="Arial" w:hAnsi="Arial" w:cs="Arial"/>
+          <w:lang w:val="es-PY"/>
+        </w:rPr>
+        <w:t xml:space="preserve">.2 </w:t>
+      </w:r>
+      <w:r>
+        <w:rPr>
+          <w:rFonts w:ascii="Arial" w:hAnsi="Arial" w:cs="Arial"/>
+          <w:lang w:val="es-PY"/>
+        </w:rPr>
+        <w:t>El sistema muestra la interfaz para que el cliente cargue los datos.</w:t>
+      </w:r>
+    </w:p>
+    <w:p>
+      <w:pPr>
+        <w:rPr>
+          <w:rFonts w:ascii="Arial" w:hAnsi="Arial" w:cs="Arial"/>
+          <w:b/>
+          <w:lang w:val="es-PY"/>
+        </w:rPr>
+      </w:pPr>
+      <w:r>
+        <w:rPr>
+          <w:rFonts w:ascii="Arial" w:hAnsi="Arial" w:cs="Arial"/>
+          <w:b/>
+          <w:lang w:val="es-PY"/>
+        </w:rPr>
+        <w:t>3A El cliente ingresa datos incorrectos</w:t>
+      </w:r>
+    </w:p>
+    <w:p>
+      <w:pPr>
+        <w:ind w:firstLine="720"/>
+        <w:jc w:val="both"/>
+        <w:rPr>
+          <w:rFonts w:ascii="Arial" w:hAnsi="Arial" w:cs="Arial"/>
+          <w:lang w:val="es-PY"/>
+        </w:rPr>
+      </w:pPr>
+      <w:r>
+        <w:rPr>
+          <w:rFonts w:ascii="Arial" w:hAnsi="Arial" w:cs="Arial"/>
+          <w:lang w:val="es-PY"/>
+        </w:rPr>
+        <w:t xml:space="preserve">.1 </w:t>
+      </w:r>
+      <w:r>
+        <w:rPr>
+          <w:rFonts w:ascii="Arial" w:hAnsi="Arial" w:cs="Arial"/>
+          <w:lang w:val="es-PY"/>
+        </w:rPr>
+        <w:t>El sistema muestra un mensaje advirtiendo que deben ingresarse datos correctos.</w:t>
+      </w:r>
+    </w:p>
+    <w:p>
+      <w:pPr>
+        <w:ind w:firstLine="720"/>
+        <w:jc w:val="both"/>
+        <w:rPr>
+          <w:rFonts w:ascii="Arial" w:hAnsi="Arial" w:cs="Arial"/>
+          <w:lang w:val="es-PY"/>
+        </w:rPr>
+      </w:pPr>
+      <w:r>
+        <w:rPr>
+          <w:rFonts w:ascii="Arial" w:hAnsi="Arial" w:cs="Arial"/>
+          <w:lang w:val="es-PY"/>
+        </w:rPr>
+        <w:t>.2</w:t>
+      </w:r>
+      <w:r>
+        <w:rPr>
+          <w:rFonts w:ascii="Arial" w:hAnsi="Arial" w:cs="Arial"/>
+          <w:lang w:val="es-PY"/>
+        </w:rPr>
+        <w:t>El sistema solicita de vuelta la carga de datos para proseguir con la búsqueda.</w:t>
+      </w:r>
+    </w:p>
+    <w:p>
+      <w:pPr>
+        <w:rPr>
+          <w:rFonts w:ascii="Arial" w:hAnsi="Arial" w:cs="Arial"/>
+          <w:b/>
+          <w:lang w:val="es-PY"/>
+        </w:rPr>
+      </w:pPr>
+      <w:r>
+        <w:rPr>
+          <w:rFonts w:ascii="Arial" w:hAnsi="Arial" w:cs="Arial"/>
+          <w:b/>
+          <w:lang w:val="es-PY"/>
+        </w:rPr>
+        <w:t>5A El sistema no encuentra el/los vuelo/s</w:t>
+      </w:r>
+    </w:p>
+    <w:p>
+      <w:pPr>
+        <w:ind w:firstLine="720"/>
+        <w:jc w:val="both"/>
+        <w:rPr>
+          <w:rFonts w:ascii="Arial" w:hAnsi="Arial" w:cs="Arial"/>
+          <w:lang w:val="es-PY"/>
+        </w:rPr>
+      </w:pPr>
+      <w:r>
+        <w:rPr>
+          <w:rFonts w:ascii="Arial" w:hAnsi="Arial" w:cs="Arial"/>
+          <w:lang w:val="es-PY"/>
+        </w:rPr>
+        <w:t>.1</w:t>
+      </w:r>
+      <w:r>
+        <w:rPr>
+          <w:rFonts w:ascii="Arial" w:hAnsi="Arial" w:cs="Arial"/>
+          <w:lang w:val="es-PY"/>
+        </w:rPr>
+        <w:t>El sistema muestra los vuelos que se relacionan con los términos de búsqueda ingresados por el cliente.</w:t>
+      </w:r>
+    </w:p>
+    <w:p>
+      <w:pPr>
+        <w:rPr>
+          <w:lang w:val="es-PY"/>
+        </w:rPr>
+      </w:pPr>
+      <w:r>
+        <w:rPr>
+          <w:lang w:val="es-PY"/>
+        </w:rPr>
+        <w:br w:type="page"/>
+      </w:r>
+    </w:p>
+    <w:p>
+      <w:pPr>
+        <w:jc w:val="both"/>
+        <w:rPr>
+          <w:rFonts w:ascii="Arial" w:hAnsi="Arial" w:cs="Arial"/>
+          <w:lang w:val="es-PY"/>
+        </w:rPr>
+      </w:pPr>
+      <w:r>
+        <w:rPr>
+          <w:rFonts w:ascii="Arial" w:hAnsi="Arial" w:cs="Arial"/>
+          <w:b/>
+          <w:lang w:val="es-PY"/>
+        </w:rPr>
+        <w:lastRenderedPageBreak/>
+        <w:t>Nombre</w:t>
+      </w:r>
+      <w:r>
+        <w:rPr>
+          <w:rFonts w:ascii="Arial" w:hAnsi="Arial" w:cs="Arial"/>
+          <w:lang w:val="es-PY"/>
+        </w:rPr>
+        <w:t xml:space="preserve">: </w:t>
+      </w:r>
+      <w:r>
+        <w:rPr>
+          <w:rFonts w:ascii="Arial" w:hAnsi="Arial" w:cs="Arial"/>
+          <w:lang w:val="es-PY"/>
+        </w:rPr>
+        <w:t xml:space="preserve">CU04 - </w:t>
+      </w:r>
+      <w:r>
+        <w:rPr>
+          <w:rFonts w:ascii="Arial" w:hAnsi="Arial" w:cs="Arial"/>
+          <w:lang w:val="es-PY"/>
+        </w:rPr>
+        <w:t>Realizar Reserva.</w:t>
+      </w:r>
+    </w:p>
+    <w:p>
+      <w:pPr>
+        <w:jc w:val="both"/>
+        <w:rPr>
+          <w:rFonts w:ascii="Arial" w:hAnsi="Arial" w:cs="Arial"/>
+          <w:lang w:val="es-PY"/>
+        </w:rPr>
+      </w:pPr>
+      <w:r>
+        <w:rPr>
+          <w:rFonts w:ascii="Arial" w:hAnsi="Arial" w:cs="Arial"/>
+          <w:b/>
+          <w:lang w:val="es-PY"/>
+        </w:rPr>
+        <w:t>Actores</w:t>
+      </w:r>
+      <w:r>
+        <w:rPr>
+          <w:rFonts w:ascii="Arial" w:hAnsi="Arial" w:cs="Arial"/>
+          <w:lang w:val="es-PY"/>
+        </w:rPr>
+        <w:t>: Sistema, Cliente.</w:t>
+      </w:r>
+    </w:p>
+    <w:p>
+      <w:pPr>
+        <w:jc w:val="both"/>
+        <w:rPr>
+          <w:rFonts w:ascii="Arial" w:hAnsi="Arial" w:cs="Arial"/>
+          <w:b/>
+          <w:lang w:val="es-PY"/>
+        </w:rPr>
+      </w:pPr>
+      <w:r>
+        <w:rPr>
+          <w:rFonts w:ascii="Arial" w:hAnsi="Arial" w:cs="Arial"/>
+          <w:b/>
+          <w:lang w:val="es-PY"/>
+        </w:rPr>
+        <w:t>Precondiciones:</w:t>
+      </w:r>
+    </w:p>
+    <w:p>
+      <w:pPr>
+        <w:jc w:val="both"/>
+        <w:rPr>
+          <w:rFonts w:ascii="Arial" w:hAnsi="Arial" w:cs="Arial"/>
+          <w:lang w:val="es-PY"/>
+        </w:rPr>
+      </w:pPr>
+      <w:r>
+        <w:rPr>
+          <w:rFonts w:ascii="Arial" w:hAnsi="Arial" w:cs="Arial"/>
+          <w:lang w:val="es-PY"/>
+        </w:rPr>
+        <w:tab/>
+        <w:t>-Debe existir una conexión con el origen de datos.</w:t>
+      </w:r>
+    </w:p>
+    <w:p>
+      <w:pPr>
+        <w:jc w:val="both"/>
+        <w:rPr>
+          <w:rFonts w:ascii="Arial" w:hAnsi="Arial" w:cs="Arial"/>
+          <w:lang w:val="es-PY"/>
+        </w:rPr>
+      </w:pPr>
+      <w:r>
+        <w:rPr>
+          <w:rFonts w:ascii="Arial" w:hAnsi="Arial" w:cs="Arial"/>
+          <w:lang w:val="es-PY"/>
+        </w:rPr>
+        <w:tab/>
+        <w:t>-El cliente debe estar registrado.</w:t>
+      </w:r>
+    </w:p>
+    <w:p>
+      <w:pPr>
+        <w:jc w:val="both"/>
+        <w:rPr>
+          <w:rFonts w:ascii="Arial" w:hAnsi="Arial" w:cs="Arial"/>
+          <w:lang w:val="es-PY"/>
+        </w:rPr>
+      </w:pPr>
+      <w:r>
+        <w:rPr>
+          <w:rFonts w:ascii="Arial" w:hAnsi="Arial" w:cs="Arial"/>
+          <w:lang w:val="es-PY"/>
+        </w:rPr>
+        <w:tab/>
+        <w:t>-Debe haber una sesión activa.</w:t>
+      </w:r>
+    </w:p>
+    <w:p>
+      <w:pPr>
+        <w:jc w:val="both"/>
+        <w:rPr>
+          <w:rFonts w:ascii="Arial" w:hAnsi="Arial" w:cs="Arial"/>
+          <w:b/>
+          <w:lang w:val="es-PY"/>
+        </w:rPr>
+      </w:pPr>
+      <w:r>
+        <w:rPr>
+          <w:rFonts w:ascii="Arial" w:hAnsi="Arial" w:cs="Arial"/>
+          <w:b/>
+          <w:lang w:val="es-PY"/>
+        </w:rPr>
+        <w:t xml:space="preserve">Postcondiciones: </w:t>
+      </w:r>
+    </w:p>
+    <w:p>
+      <w:pPr>
+        <w:jc w:val="both"/>
+        <w:rPr>
+          <w:rFonts w:ascii="Arial" w:hAnsi="Arial" w:cs="Arial"/>
+          <w:lang w:val="es-PY"/>
+        </w:rPr>
+      </w:pPr>
+      <w:r>
+        <w:rPr>
+          <w:rFonts w:ascii="Arial" w:hAnsi="Arial" w:cs="Arial"/>
+          <w:lang w:val="es-PY"/>
+        </w:rPr>
+        <w:tab/>
+        <w:t>-Reserva registrada.</w:t>
+      </w:r>
+    </w:p>
+    <w:p>
+      <w:pPr>
+        <w:jc w:val="both"/>
+        <w:rPr>
+          <w:rFonts w:ascii="Arial" w:hAnsi="Arial" w:cs="Arial"/>
+          <w:lang w:val="es-PY"/>
+        </w:rPr>
+      </w:pPr>
+      <w:r>
+        <w:rPr>
+          <w:rFonts w:ascii="Arial" w:hAnsi="Arial" w:cs="Arial"/>
+          <w:lang w:val="es-PY"/>
+        </w:rPr>
+        <w:tab/>
+        <w:t>-Pasaje reservado.</w:t>
+      </w:r>
+      <w:bookmarkStart w:id="0" w:name="_GoBack"/>
+      <w:bookmarkEnd w:id="0"/>
+    </w:p>
+    <w:p>
+      <w:pPr>
+        <w:jc w:val="both"/>
+        <w:rPr>
+          <w:rFonts w:ascii="Arial" w:hAnsi="Arial" w:cs="Arial"/>
+          <w:b/>
+          <w:lang w:val="es-PY"/>
+        </w:rPr>
+      </w:pPr>
+      <w:r>
+        <w:rPr>
+          <w:rFonts w:ascii="Arial" w:hAnsi="Arial" w:cs="Arial"/>
+          <w:b/>
+          <w:lang w:val="es-PY"/>
+        </w:rPr>
+        <w:t>Flujo Normal:</w:t>
+      </w:r>
+    </w:p>
+    <w:p>
+      <w:pPr>
+        <w:pStyle w:val="Prrafodelista"/>
+        <w:numPr>
+          <w:ilvl w:val="0"/>
+          <w:numId w:val="12"/>
+        </w:numPr>
+        <w:spacing w:line="360" w:lineRule="auto"/>
+        <w:jc w:val="both"/>
+        <w:rPr>
+          <w:rFonts w:ascii="Arial" w:hAnsi="Arial" w:cs="Arial"/>
+          <w:lang w:val="es-PY"/>
+        </w:rPr>
+      </w:pPr>
+      <w:r>
+        <w:rPr>
+          <w:rFonts w:ascii="Arial" w:hAnsi="Arial" w:cs="Arial"/>
+          <w:lang w:val="es-PY"/>
+        </w:rPr>
+        <w:t>El sistema muestra la interfaz de búsqueda de vuelos.</w:t>
+      </w:r>
+    </w:p>
+    <w:p>
+      <w:pPr>
+        <w:pStyle w:val="Prrafodelista"/>
+        <w:numPr>
+          <w:ilvl w:val="0"/>
+          <w:numId w:val="12"/>
+        </w:numPr>
+        <w:spacing w:line="360" w:lineRule="auto"/>
+        <w:jc w:val="both"/>
+        <w:rPr>
+          <w:rFonts w:ascii="Arial" w:hAnsi="Arial" w:cs="Arial"/>
+          <w:lang w:val="es-PY"/>
+        </w:rPr>
+      </w:pPr>
+      <w:r>
+        <w:rPr>
+          <w:rFonts w:ascii="Arial" w:hAnsi="Arial" w:cs="Arial"/>
+          <w:lang w:val="es-PY"/>
+        </w:rPr>
+        <w:t xml:space="preserve">Se invoca al caso de uso </w:t>
+      </w:r>
+      <w:r>
+        <w:rPr>
+          <w:rFonts w:ascii="Arial" w:hAnsi="Arial" w:cs="Arial"/>
+          <w:b/>
+          <w:i/>
+          <w:u w:val="single"/>
+          <w:lang w:val="es-PY"/>
+        </w:rPr>
+        <w:t>CU-03</w:t>
+      </w:r>
+    </w:p>
+    <w:p>
+      <w:pPr>
+        <w:pStyle w:val="Prrafodelista"/>
+        <w:numPr>
+          <w:ilvl w:val="0"/>
+          <w:numId w:val="12"/>
+        </w:numPr>
+        <w:spacing w:line="360" w:lineRule="auto"/>
+        <w:jc w:val="both"/>
+        <w:rPr>
+          <w:rFonts w:ascii="Arial" w:hAnsi="Arial" w:cs="Arial"/>
+          <w:lang w:val="es-PY"/>
+        </w:rPr>
+      </w:pPr>
+      <w:r>
+        <w:rPr>
+          <w:rFonts w:ascii="Arial" w:hAnsi="Arial" w:cs="Arial"/>
+          <w:lang w:val="es-PY"/>
+        </w:rPr>
+        <w:t>El cliente selecciona un vuelo de la búsqueda.</w:t>
+      </w:r>
+    </w:p>
+    <w:p>
+      <w:pPr>
+        <w:pStyle w:val="Prrafodelista"/>
+        <w:numPr>
+          <w:ilvl w:val="0"/>
+          <w:numId w:val="12"/>
+        </w:numPr>
+        <w:spacing w:line="360" w:lineRule="auto"/>
+        <w:jc w:val="both"/>
+        <w:rPr>
+          <w:rFonts w:ascii="Arial" w:hAnsi="Arial" w:cs="Arial"/>
+          <w:lang w:val="es-PY"/>
+        </w:rPr>
+      </w:pPr>
+      <w:r>
+        <w:rPr>
+          <w:rFonts w:ascii="Arial" w:hAnsi="Arial" w:cs="Arial"/>
+          <w:lang w:val="es-PY"/>
+        </w:rPr>
+        <w:t>El cliente selecciona la clase en la que desea viajar.</w:t>
+      </w:r>
+    </w:p>
+    <w:p>
+      <w:pPr>
+        <w:pStyle w:val="Prrafodelista"/>
+        <w:numPr>
+          <w:ilvl w:val="0"/>
+          <w:numId w:val="12"/>
+        </w:numPr>
+        <w:spacing w:line="360" w:lineRule="auto"/>
+        <w:jc w:val="both"/>
+        <w:rPr>
+          <w:rFonts w:ascii="Arial" w:hAnsi="Arial" w:cs="Arial"/>
+          <w:lang w:val="es-PY"/>
+        </w:rPr>
+      </w:pPr>
+      <w:r>
+        <w:rPr>
+          <w:rFonts w:ascii="Arial" w:hAnsi="Arial" w:cs="Arial"/>
+          <w:lang w:val="es-PY"/>
+        </w:rPr>
+        <w:t>El cliente carga la categoría de las personas que van a viajar (Niño/Adulto)</w:t>
+      </w:r>
+    </w:p>
+    <w:p>
+      <w:pPr>
+        <w:pStyle w:val="Prrafodelista"/>
+        <w:numPr>
+          <w:ilvl w:val="0"/>
+          <w:numId w:val="12"/>
+        </w:numPr>
+        <w:spacing w:line="360" w:lineRule="auto"/>
+        <w:jc w:val="both"/>
+        <w:rPr>
+          <w:rFonts w:ascii="Arial" w:hAnsi="Arial" w:cs="Arial"/>
+          <w:lang w:val="es-PY"/>
+        </w:rPr>
+      </w:pPr>
+      <w:r>
+        <w:rPr>
+          <w:rFonts w:ascii="Arial" w:hAnsi="Arial" w:cs="Arial"/>
+          <w:lang w:val="es-PY"/>
+        </w:rPr>
+        <w:t>El cliente carga los pasajes que desea para el vuelo.</w:t>
+      </w:r>
+    </w:p>
+    <w:p>
+      <w:pPr>
+        <w:pStyle w:val="Prrafodelista"/>
+        <w:numPr>
+          <w:ilvl w:val="0"/>
+          <w:numId w:val="12"/>
+        </w:numPr>
+        <w:spacing w:line="360" w:lineRule="auto"/>
+        <w:jc w:val="both"/>
+        <w:rPr>
+          <w:rFonts w:ascii="Arial" w:hAnsi="Arial" w:cs="Arial"/>
+          <w:lang w:val="es-PY"/>
+        </w:rPr>
+      </w:pPr>
+      <w:r>
+        <w:rPr>
+          <w:rFonts w:ascii="Arial" w:hAnsi="Arial" w:cs="Arial"/>
+          <w:lang w:val="es-PY"/>
+        </w:rPr>
+        <w:t>El sistema valida que la cantidad de pasajes solicitados por el cliente esté disponible para el vuelo.</w:t>
+      </w:r>
+    </w:p>
+    <w:p>
+      <w:pPr>
+        <w:pStyle w:val="Prrafodelista"/>
+        <w:numPr>
+          <w:ilvl w:val="0"/>
+          <w:numId w:val="12"/>
+        </w:numPr>
+        <w:spacing w:line="360" w:lineRule="auto"/>
+        <w:jc w:val="both"/>
+        <w:rPr>
+          <w:rFonts w:ascii="Arial" w:hAnsi="Arial" w:cs="Arial"/>
+          <w:lang w:val="es-PY"/>
+        </w:rPr>
+      </w:pPr>
+      <w:r>
+        <w:rPr>
+          <w:rFonts w:ascii="Arial" w:hAnsi="Arial" w:cs="Arial"/>
+          <w:lang w:val="es-PY"/>
+        </w:rPr>
+        <w:t>El cliente decide si quiere reservar los pasajes y abonar por los mismos en otro día.</w:t>
+      </w:r>
+    </w:p>
+    <w:p>
+      <w:pPr>
+        <w:pStyle w:val="Prrafodelista"/>
+        <w:numPr>
+          <w:ilvl w:val="0"/>
+          <w:numId w:val="16"/>
+        </w:numPr>
+        <w:spacing w:line="360" w:lineRule="auto"/>
+        <w:jc w:val="both"/>
+        <w:rPr>
+          <w:rFonts w:ascii="Arial" w:hAnsi="Arial" w:cs="Arial"/>
+          <w:lang w:val="es-PY"/>
+        </w:rPr>
+      </w:pPr>
+      <w:r>
+        <w:rPr>
+          <w:rFonts w:ascii="Arial" w:hAnsi="Arial" w:cs="Arial"/>
+          <w:i/>
+          <w:lang w:val="es-PY"/>
+        </w:rPr>
+        <w:t>Si el cliente decide reservar el pasaje:</w:t>
+      </w:r>
+    </w:p>
+    <w:p>
+      <w:pPr>
+        <w:pStyle w:val="Prrafodelista"/>
+        <w:spacing w:line="360" w:lineRule="auto"/>
+        <w:jc w:val="both"/>
+        <w:rPr>
+          <w:rFonts w:ascii="Arial" w:hAnsi="Arial" w:cs="Arial"/>
+          <w:lang w:val="es-PY"/>
+        </w:rPr>
+      </w:pPr>
+      <w:r>
+        <w:rPr>
+          <w:rFonts w:ascii="Arial" w:hAnsi="Arial" w:cs="Arial"/>
+          <w:lang w:val="es-PY"/>
+        </w:rPr>
+        <w:t>1 – El cliente confirma la reserva.</w:t>
+      </w:r>
+    </w:p>
+    <w:p>
+      <w:pPr>
+        <w:pStyle w:val="Prrafodelista"/>
+        <w:spacing w:line="360" w:lineRule="auto"/>
+        <w:jc w:val="both"/>
+        <w:rPr>
+          <w:rFonts w:ascii="Arial" w:hAnsi="Arial" w:cs="Arial"/>
+          <w:lang w:val="es-PY"/>
+        </w:rPr>
+      </w:pPr>
+      <w:r>
+        <w:rPr>
+          <w:rFonts w:ascii="Arial" w:hAnsi="Arial" w:cs="Arial"/>
+          <w:lang w:val="es-PY"/>
+        </w:rPr>
+        <w:t>2 – El sistema registra la reserva.</w:t>
+      </w:r>
+    </w:p>
+    <w:p>
+      <w:pPr>
+        <w:pStyle w:val="Prrafodelista"/>
+        <w:numPr>
+          <w:ilvl w:val="0"/>
+          <w:numId w:val="14"/>
+        </w:numPr>
+        <w:spacing w:line="360" w:lineRule="auto"/>
+        <w:jc w:val="both"/>
+        <w:rPr>
+          <w:rFonts w:ascii="Arial" w:hAnsi="Arial" w:cs="Arial"/>
+          <w:i/>
+          <w:lang w:val="es-PY"/>
+        </w:rPr>
+      </w:pPr>
+      <w:r>
+        <w:rPr>
+          <w:rFonts w:ascii="Arial" w:hAnsi="Arial" w:cs="Arial"/>
+          <w:i/>
+          <w:lang w:val="es-PY"/>
+        </w:rPr>
+        <w:t>Si el cliente decide abonar por los pasajes:</w:t>
+      </w:r>
+    </w:p>
+    <w:p>
+      <w:pPr>
+        <w:pStyle w:val="Prrafodelista"/>
+        <w:numPr>
+          <w:ilvl w:val="0"/>
+          <w:numId w:val="13"/>
+        </w:numPr>
+        <w:spacing w:line="360" w:lineRule="auto"/>
+        <w:jc w:val="both"/>
+        <w:rPr>
+          <w:rFonts w:ascii="Arial" w:hAnsi="Arial" w:cs="Arial"/>
+          <w:lang w:val="es-PY"/>
+        </w:rPr>
+      </w:pPr>
+      <w:r>
+        <w:rPr>
+          <w:rFonts w:ascii="Arial" w:hAnsi="Arial" w:cs="Arial"/>
+          <w:lang w:val="es-PY"/>
+        </w:rPr>
+        <w:t>El cliente ingresa los datos de la tarjeta de crédito/débito para realizar el pago.</w:t>
+      </w:r>
+    </w:p>
+    <w:p>
+      <w:pPr>
+        <w:pStyle w:val="Prrafodelista"/>
+        <w:numPr>
+          <w:ilvl w:val="0"/>
+          <w:numId w:val="13"/>
+        </w:numPr>
+        <w:spacing w:line="360" w:lineRule="auto"/>
+        <w:jc w:val="both"/>
+        <w:rPr>
+          <w:rFonts w:ascii="Arial" w:hAnsi="Arial" w:cs="Arial"/>
+          <w:lang w:val="es-PY"/>
+        </w:rPr>
+      </w:pPr>
+      <w:r>
+        <w:rPr>
+          <w:rFonts w:ascii="Arial" w:hAnsi="Arial" w:cs="Arial"/>
+          <w:lang w:val="es-PY"/>
+        </w:rPr>
+        <w:t>El sistema valida los datos de la tarjeta ingresada por el cliente.</w:t>
+      </w:r>
+    </w:p>
+    <w:p>
+      <w:pPr>
+        <w:pStyle w:val="Prrafodelista"/>
+        <w:numPr>
+          <w:ilvl w:val="0"/>
+          <w:numId w:val="13"/>
+        </w:numPr>
+        <w:spacing w:line="360" w:lineRule="auto"/>
+        <w:jc w:val="both"/>
+        <w:rPr>
+          <w:rFonts w:ascii="Arial" w:hAnsi="Arial" w:cs="Arial"/>
+          <w:lang w:val="es-PY"/>
+        </w:rPr>
+      </w:pPr>
+      <w:r>
+        <w:rPr>
+          <w:rFonts w:ascii="Arial" w:hAnsi="Arial" w:cs="Arial"/>
+          <w:lang w:val="es-PY"/>
+        </w:rPr>
+        <w:t>El cliente confirma el pago.</w:t>
+      </w:r>
+    </w:p>
+    <w:p>
+      <w:pPr>
+        <w:pStyle w:val="Prrafodelista"/>
+        <w:numPr>
+          <w:ilvl w:val="0"/>
+          <w:numId w:val="13"/>
+        </w:numPr>
+        <w:spacing w:line="360" w:lineRule="auto"/>
+        <w:jc w:val="both"/>
+        <w:rPr>
+          <w:rFonts w:ascii="Arial" w:hAnsi="Arial" w:cs="Arial"/>
+          <w:lang w:val="es-PY"/>
+        </w:rPr>
+      </w:pPr>
+      <w:r>
+        <w:rPr>
+          <w:rFonts w:ascii="Arial" w:hAnsi="Arial" w:cs="Arial"/>
+          <w:lang w:val="es-PY"/>
+        </w:rPr>
+        <w:t>El sistema registra la reserva y el pasaje.</w:t>
+      </w:r>
+    </w:p>
+    <w:p>
+      <w:pPr>
+        <w:spacing w:line="360" w:lineRule="auto"/>
+        <w:jc w:val="both"/>
+        <w:rPr>
+          <w:rFonts w:ascii="Arial" w:hAnsi="Arial" w:cs="Arial"/>
+          <w:lang w:val="es-PY"/>
+        </w:rPr>
+      </w:pPr>
+      <w:r>
+        <w:rPr>
+          <w:rFonts w:ascii="Arial" w:hAnsi="Arial" w:cs="Arial"/>
+          <w:lang w:val="es-PY"/>
+        </w:rPr>
+        <w:t xml:space="preserve">       9 - </w:t>
+      </w:r>
+      <w:r>
+        <w:rPr>
+          <w:rFonts w:ascii="Arial" w:hAnsi="Arial" w:cs="Arial"/>
+          <w:lang w:val="es-PY"/>
+        </w:rPr>
+        <w:t>Fin.</w:t>
+      </w:r>
+    </w:p>
+    <w:p>
+      <w:pPr>
+        <w:rPr>
+          <w:rFonts w:ascii="Arial" w:hAnsi="Arial" w:cs="Arial"/>
+          <w:b/>
+          <w:lang w:val="es-PY"/>
+        </w:rPr>
+      </w:pPr>
+      <w:r>
+        <w:rPr>
+          <w:rFonts w:ascii="Arial" w:hAnsi="Arial" w:cs="Arial"/>
+          <w:b/>
+          <w:lang w:val="es-PY"/>
+        </w:rPr>
+        <w:br w:type="page"/>
+      </w:r>
+    </w:p>
+    <w:p>
+      <w:pPr>
+        <w:jc w:val="both"/>
+        <w:rPr>
+          <w:rFonts w:ascii="Arial" w:hAnsi="Arial" w:cs="Arial"/>
+          <w:b/>
+          <w:lang w:val="es-PY"/>
+        </w:rPr>
+      </w:pPr>
+      <w:r>
+        <w:rPr>
+          <w:rFonts w:ascii="Arial" w:hAnsi="Arial" w:cs="Arial"/>
+          <w:b/>
+          <w:lang w:val="es-PY"/>
+        </w:rPr>
+        <w:lastRenderedPageBreak/>
+        <w:t>Flujos Alternativos:</w:t>
+      </w:r>
+    </w:p>
+    <w:p>
+      <w:pPr>
+        <w:jc w:val="both"/>
+        <w:rPr>
+          <w:rFonts w:ascii="Arial" w:hAnsi="Arial" w:cs="Arial"/>
+          <w:b/>
+          <w:lang w:val="es-PY"/>
+        </w:rPr>
+      </w:pPr>
+      <w:r>
+        <w:rPr>
+          <w:rFonts w:ascii="Arial" w:hAnsi="Arial" w:cs="Arial"/>
+          <w:b/>
+          <w:lang w:val="es-PY"/>
+        </w:rPr>
+        <w:t>7</w:t>
+      </w:r>
+      <w:r>
+        <w:rPr>
+          <w:rFonts w:ascii="Arial" w:hAnsi="Arial" w:cs="Arial"/>
+          <w:b/>
+          <w:lang w:val="es-PY"/>
+        </w:rPr>
+        <w:t>A No existe tantos pasajes disponibles como pasajes quiere el cliente.</w:t>
+      </w:r>
+    </w:p>
+    <w:p>
+      <w:pPr>
+        <w:ind w:firstLine="720"/>
+        <w:jc w:val="both"/>
+        <w:rPr>
+          <w:rFonts w:ascii="Arial" w:hAnsi="Arial" w:cs="Arial"/>
+          <w:lang w:val="es-PY"/>
+        </w:rPr>
+      </w:pPr>
+      <w:r>
+        <w:rPr>
+          <w:rFonts w:ascii="Arial" w:hAnsi="Arial" w:cs="Arial"/>
+          <w:lang w:val="es-PY"/>
+        </w:rPr>
+        <w:t>.1 El sistema muestra un mensaje de error al cliente con la cantidad de pasajes que sobran para el vuelo.</w:t>
+      </w:r>
+    </w:p>
+    <w:p>
+      <w:pPr>
+        <w:ind w:firstLine="720"/>
+        <w:jc w:val="both"/>
+        <w:rPr>
+          <w:rFonts w:ascii="Arial" w:hAnsi="Arial" w:cs="Arial"/>
+          <w:lang w:val="es-PY"/>
+        </w:rPr>
+      </w:pPr>
+      <w:r>
+        <w:rPr>
+          <w:rFonts w:ascii="Arial" w:hAnsi="Arial" w:cs="Arial"/>
+          <w:lang w:val="es-PY"/>
+        </w:rPr>
+        <w:t>.2 El sistema ofrece boletos más baratos al cliente en otras clases del vuelo.</w:t>
+      </w:r>
+    </w:p>
+    <w:p>
+      <w:pPr>
+        <w:jc w:val="both"/>
+        <w:rPr>
+          <w:rFonts w:ascii="Arial" w:hAnsi="Arial" w:cs="Arial"/>
+          <w:b/>
+          <w:lang w:val="es-PY"/>
+        </w:rPr>
+      </w:pPr>
+      <w:r>
+        <w:rPr>
+          <w:rFonts w:ascii="Arial" w:hAnsi="Arial" w:cs="Arial"/>
+          <w:b/>
+          <w:lang w:val="es-PY"/>
+        </w:rPr>
+        <w:t>8-2A Los datos de la tarjeta son incorrectos.</w:t>
+      </w:r>
+    </w:p>
+    <w:p>
+      <w:pPr>
+        <w:ind w:firstLine="720"/>
+        <w:jc w:val="both"/>
+        <w:rPr>
+          <w:rFonts w:ascii="Arial" w:hAnsi="Arial" w:cs="Arial"/>
+          <w:lang w:val="es-PY"/>
+        </w:rPr>
+      </w:pPr>
+      <w:r>
+        <w:rPr>
+          <w:rFonts w:ascii="Arial" w:hAnsi="Arial" w:cs="Arial"/>
+          <w:lang w:val="es-PY"/>
+        </w:rPr>
+        <w:t>.1 El sistema muestra un mensaje de error.</w:t>
+      </w:r>
+    </w:p>
+    <w:p>
+      <w:pPr>
+        <w:ind w:firstLine="720"/>
+        <w:jc w:val="both"/>
+        <w:rPr>
+          <w:rFonts w:ascii="Arial" w:hAnsi="Arial" w:cs="Arial"/>
+          <w:lang w:val="es-PY"/>
+        </w:rPr>
+      </w:pPr>
+      <w:r>
+        <w:rPr>
+          <w:rFonts w:ascii="Arial" w:hAnsi="Arial" w:cs="Arial"/>
+          <w:lang w:val="es-PY"/>
+        </w:rPr>
+        <w:t>.2 El sistema solicita que se vuelva a cargar los datos de la tarjeta.</w:t>
+      </w:r>
+    </w:p>
+    <w:p>
+      <w:pPr>
+        <w:jc w:val="both"/>
+        <w:rPr>
+          <w:rFonts w:ascii="Arial" w:hAnsi="Arial" w:cs="Arial"/>
+          <w:b/>
+          <w:lang w:val="es-PY"/>
+        </w:rPr>
+      </w:pPr>
+      <w:r>
+        <w:rPr>
+          <w:rFonts w:ascii="Arial" w:hAnsi="Arial" w:cs="Arial"/>
+          <w:b/>
+          <w:lang w:val="es-PY"/>
+        </w:rPr>
+        <w:t>8-3A El cliente no confirma el pago</w:t>
+      </w:r>
+    </w:p>
+    <w:p>
+      <w:pPr>
+        <w:jc w:val="both"/>
+        <w:rPr>
+          <w:rFonts w:ascii="Arial" w:hAnsi="Arial" w:cs="Arial"/>
+          <w:lang w:val="es-PY"/>
+        </w:rPr>
+      </w:pPr>
+      <w:r>
+        <w:rPr>
+          <w:rFonts w:ascii="Arial" w:hAnsi="Arial" w:cs="Arial"/>
+          <w:lang w:val="es-PY"/>
+        </w:rPr>
+        <w:tab/>
+        <w:t>.1 El sistema avisa al cliente que su pasaje quedará en la categoría de “Reserva” y que aún puede ser adquirido por otro cliente.</w:t>
+      </w:r>
+    </w:p>
+    <w:p>
+      <w:pPr>
+        <w:jc w:val="both"/>
+        <w:rPr>
+          <w:rFonts w:ascii="Arial" w:hAnsi="Arial" w:cs="Arial"/>
+          <w:lang w:val="es-PY"/>
+        </w:rPr>
+      </w:pPr>
+      <w:r>
+        <w:rPr>
+          <w:rFonts w:ascii="Arial" w:hAnsi="Arial" w:cs="Arial"/>
+          <w:lang w:val="es-PY"/>
+        </w:rPr>
+        <w:tab/>
+        <w:t>.2 El sistema registra la reserva.</w:t>
+      </w:r>
+      <w:r>
+        <w:rPr>
+          <w:rFonts w:ascii="Arial" w:hAnsi="Arial" w:cs="Arial"/>
+          <w:lang w:val="es-PY"/>
+        </w:rPr>
+        <w:tab/>
+      </w:r>
+    </w:p>
+    <w:p>
+      <w:pPr>
+        <w:jc w:val="both"/>
+        <w:rPr>
+          <w:lang w:val="es-PY"/>
+        </w:rPr>
+      </w:pPr>
+    </w:p>
+    <w:p>
+      <w:pPr>
+        <w:rPr>
+          <w:lang w:val="es-PY"/>
+        </w:rPr>
+      </w:pPr>
+      <w:r>
+        <w:rPr>
+          <w:lang w:val="es-PY"/>
+        </w:rPr>
+        <w:br w:type="page"/>
+      </w:r>
+    </w:p>
+    <w:p>
+      <w:pPr>
+        <w:rPr>
+          <w:lang w:val="es-PY"/>
+        </w:rPr>
+      </w:pPr>
     </w:p>
     <w:p>
       <w:pPr>
@@ -801,6 +2315,208 @@
 <file path=word/numbering.xml><?xml version="1.0" encoding="utf-8"?>
 <w:numbering xmlns:wpc="http://schemas.microsoft.com/office/word/2010/wordprocessingCanvas" xmlns:cx="http://schemas.microsoft.com/office/drawing/2014/chartex" xmlns:cx1="http://schemas.microsoft.com/office/drawing/2015/9/8/chartex" xmlns:cx2="http://schemas.microsoft.com/office/drawing/2015/10/21/chartex" xmlns:cx3="http://schemas.microsoft.com/office/drawing/2016/5/9/chartex" xmlns:cx4="http://schemas.microsoft.com/office/drawing/2016/5/10/chartex" xmlns:cx5="http://schemas.microsoft.com/office/drawing/2016/5/11/chartex" xmlns:cx6="http://schemas.microsoft.com/office/drawing/2016/5/12/chartex" xmlns:cx7="http://schemas.microsoft.com/office/drawing/2016/5/13/chartex" xmlns:cx8="http://schemas.microsoft.com/office/drawing/2016/5/14/chartex" xmlns:mc="http://schemas.openxmlformats.org/markup-compatibility/2006" xmlns:o="urn:schemas-microsoft-com:office:office" xmlns:r="http://schemas.openxmlformats.org/officeDocument/2006/relationships" xmlns:m="http://schemas.openxmlformats.org/officeDocument/2006/math" xmlns:v="urn:schemas-microsoft-com:vml" xmlns:wp14="http://schemas.microsoft.com/office/word/2010/wordprocessingDrawing" xmlns:wp="http://schemas.openxmlformats.org/drawingml/2006/wordprocessingDrawing" xmlns:w10="urn:schemas-microsoft-com:office:word" xmlns:w="http://schemas.openxmlformats.org/wordprocessingml/2006/main" xmlns:w14="http://schemas.microsoft.com/office/word/2010/wordml" xmlns:w15="http://schemas.microsoft.com/office/word/2012/wordml" xmlns:w16se="http://schemas.microsoft.com/office/word/2015/wordml/symex" xmlns:wpg="http://schemas.microsoft.com/office/word/2010/wordprocessingGroup" xmlns:wpi="http://schemas.microsoft.com/office/word/2010/wordprocessingInk" xmlns:wne="http://schemas.microsoft.com/office/word/2006/wordml" xmlns:wps="http://schemas.microsoft.com/office/word/2010/wordprocessingShape" mc:Ignorable="w14 w15 w16se wp14">
   <w:abstractNum w:abstractNumId="0" w15:restartNumberingAfterBreak="0">
+    <w:nsid w:val="01E43F47"/>
+    <w:multiLevelType w:val="hybridMultilevel"/>
+    <w:tmpl w:val="297A83FA"/>
+    <w:lvl w:ilvl="0" w:tplc="2338A7C2">
+      <w:start w:val="1"/>
+      <w:numFmt w:val="decimal"/>
+      <w:lvlText w:val="%1-"/>
+      <w:lvlJc w:val="left"/>
+      <w:pPr>
+        <w:ind w:left="1080" w:hanging="360"/>
+      </w:pPr>
+      <w:rPr>
+        <w:rFonts w:hint="default"/>
+      </w:rPr>
+    </w:lvl>
+    <w:lvl w:ilvl="1" w:tplc="3C0A0019">
+      <w:start w:val="1"/>
+      <w:numFmt w:val="lowerLetter"/>
+      <w:lvlText w:val="%2."/>
+      <w:lvlJc w:val="left"/>
+      <w:pPr>
+        <w:ind w:left="1800" w:hanging="360"/>
+      </w:pPr>
+    </w:lvl>
+    <w:lvl w:ilvl="2" w:tplc="3C0A001B" w:tentative="1">
+      <w:start w:val="1"/>
+      <w:numFmt w:val="lowerRoman"/>
+      <w:lvlText w:val="%3."/>
+      <w:lvlJc w:val="right"/>
+      <w:pPr>
+        <w:ind w:left="2520" w:hanging="180"/>
+      </w:pPr>
+    </w:lvl>
+    <w:lvl w:ilvl="3" w:tplc="3C0A000F" w:tentative="1">
+      <w:start w:val="1"/>
+      <w:numFmt w:val="decimal"/>
+      <w:lvlText w:val="%4."/>
+      <w:lvlJc w:val="left"/>
+      <w:pPr>
+        <w:ind w:left="3240" w:hanging="360"/>
+      </w:pPr>
+    </w:lvl>
+    <w:lvl w:ilvl="4" w:tplc="3C0A0019" w:tentative="1">
+      <w:start w:val="1"/>
+      <w:numFmt w:val="lowerLetter"/>
+      <w:lvlText w:val="%5."/>
+      <w:lvlJc w:val="left"/>
+      <w:pPr>
+        <w:ind w:left="3960" w:hanging="360"/>
+      </w:pPr>
+    </w:lvl>
+    <w:lvl w:ilvl="5" w:tplc="3C0A001B" w:tentative="1">
+      <w:start w:val="1"/>
+      <w:numFmt w:val="lowerRoman"/>
+      <w:lvlText w:val="%6."/>
+      <w:lvlJc w:val="right"/>
+      <w:pPr>
+        <w:ind w:left="4680" w:hanging="180"/>
+      </w:pPr>
+    </w:lvl>
+    <w:lvl w:ilvl="6" w:tplc="3C0A000F" w:tentative="1">
+      <w:start w:val="1"/>
+      <w:numFmt w:val="decimal"/>
+      <w:lvlText w:val="%7."/>
+      <w:lvlJc w:val="left"/>
+      <w:pPr>
+        <w:ind w:left="5400" w:hanging="360"/>
+      </w:pPr>
+    </w:lvl>
+    <w:lvl w:ilvl="7" w:tplc="3C0A0019" w:tentative="1">
+      <w:start w:val="1"/>
+      <w:numFmt w:val="lowerLetter"/>
+      <w:lvlText w:val="%8."/>
+      <w:lvlJc w:val="left"/>
+      <w:pPr>
+        <w:ind w:left="6120" w:hanging="360"/>
+      </w:pPr>
+    </w:lvl>
+    <w:lvl w:ilvl="8" w:tplc="3C0A001B" w:tentative="1">
+      <w:start w:val="1"/>
+      <w:numFmt w:val="lowerRoman"/>
+      <w:lvlText w:val="%9."/>
+      <w:lvlJc w:val="right"/>
+      <w:pPr>
+        <w:ind w:left="6840" w:hanging="180"/>
+      </w:pPr>
+    </w:lvl>
+  </w:abstractNum>
+  <w:abstractNum w:abstractNumId="1" w15:restartNumberingAfterBreak="0">
+    <w:nsid w:val="048C312E"/>
+    <w:multiLevelType w:val="hybridMultilevel"/>
+    <w:tmpl w:val="78BEA102"/>
+    <w:lvl w:ilvl="0" w:tplc="A7A4D128">
+      <w:start w:val="2"/>
+      <w:numFmt w:val="bullet"/>
+      <w:lvlText w:val="-"/>
+      <w:lvlJc w:val="left"/>
+      <w:pPr>
+        <w:ind w:left="1080" w:hanging="360"/>
+      </w:pPr>
+      <w:rPr>
+        <w:rFonts w:ascii="Calibri" w:eastAsiaTheme="minorHAnsi" w:hAnsi="Calibri" w:cs="Calibri" w:hint="default"/>
+      </w:rPr>
+    </w:lvl>
+    <w:lvl w:ilvl="1" w:tplc="3C0A0003" w:tentative="1">
+      <w:start w:val="1"/>
+      <w:numFmt w:val="bullet"/>
+      <w:lvlText w:val="o"/>
+      <w:lvlJc w:val="left"/>
+      <w:pPr>
+        <w:ind w:left="1800" w:hanging="360"/>
+      </w:pPr>
+      <w:rPr>
+        <w:rFonts w:ascii="Courier New" w:hAnsi="Courier New" w:cs="Courier New" w:hint="default"/>
+      </w:rPr>
+    </w:lvl>
+    <w:lvl w:ilvl="2" w:tplc="3C0A0005" w:tentative="1">
+      <w:start w:val="1"/>
+      <w:numFmt w:val="bullet"/>
+      <w:lvlText w:val=""/>
+      <w:lvlJc w:val="left"/>
+      <w:pPr>
+        <w:ind w:left="2520" w:hanging="360"/>
+      </w:pPr>
+      <w:rPr>
+        <w:rFonts w:ascii="Wingdings" w:hAnsi="Wingdings" w:hint="default"/>
+      </w:rPr>
+    </w:lvl>
+    <w:lvl w:ilvl="3" w:tplc="3C0A0001" w:tentative="1">
+      <w:start w:val="1"/>
+      <w:numFmt w:val="bullet"/>
+      <w:lvlText w:val=""/>
+      <w:lvlJc w:val="left"/>
+      <w:pPr>
+        <w:ind w:left="3240" w:hanging="360"/>
+      </w:pPr>
+      <w:rPr>
+        <w:rFonts w:ascii="Symbol" w:hAnsi="Symbol" w:hint="default"/>
+      </w:rPr>
+    </w:lvl>
+    <w:lvl w:ilvl="4" w:tplc="3C0A0003" w:tentative="1">
+      <w:start w:val="1"/>
+      <w:numFmt w:val="bullet"/>
+      <w:lvlText w:val="o"/>
+      <w:lvlJc w:val="left"/>
+      <w:pPr>
+        <w:ind w:left="3960" w:hanging="360"/>
+      </w:pPr>
+      <w:rPr>
+        <w:rFonts w:ascii="Courier New" w:hAnsi="Courier New" w:cs="Courier New" w:hint="default"/>
+      </w:rPr>
+    </w:lvl>
+    <w:lvl w:ilvl="5" w:tplc="3C0A0005" w:tentative="1">
+      <w:start w:val="1"/>
+      <w:numFmt w:val="bullet"/>
+      <w:lvlText w:val=""/>
+      <w:lvlJc w:val="left"/>
+      <w:pPr>
+        <w:ind w:left="4680" w:hanging="360"/>
+      </w:pPr>
+      <w:rPr>
+        <w:rFonts w:ascii="Wingdings" w:hAnsi="Wingdings" w:hint="default"/>
+      </w:rPr>
+    </w:lvl>
+    <w:lvl w:ilvl="6" w:tplc="3C0A0001" w:tentative="1">
+      <w:start w:val="1"/>
+      <w:numFmt w:val="bullet"/>
+      <w:lvlText w:val=""/>
+      <w:lvlJc w:val="left"/>
+      <w:pPr>
+        <w:ind w:left="5400" w:hanging="360"/>
+      </w:pPr>
+      <w:rPr>
+        <w:rFonts w:ascii="Symbol" w:hAnsi="Symbol" w:hint="default"/>
+      </w:rPr>
+    </w:lvl>
+    <w:lvl w:ilvl="7" w:tplc="3C0A0003" w:tentative="1">
+      <w:start w:val="1"/>
+      <w:numFmt w:val="bullet"/>
+      <w:lvlText w:val="o"/>
+      <w:lvlJc w:val="left"/>
+      <w:pPr>
+        <w:ind w:left="6120" w:hanging="360"/>
+      </w:pPr>
+      <w:rPr>
+        <w:rFonts w:ascii="Courier New" w:hAnsi="Courier New" w:cs="Courier New" w:hint="default"/>
+      </w:rPr>
+    </w:lvl>
+    <w:lvl w:ilvl="8" w:tplc="3C0A0005" w:tentative="1">
+      <w:start w:val="1"/>
+      <w:numFmt w:val="bullet"/>
+      <w:lvlText w:val=""/>
+      <w:lvlJc w:val="left"/>
+      <w:pPr>
+        <w:ind w:left="6840" w:hanging="360"/>
+      </w:pPr>
+      <w:rPr>
+        <w:rFonts w:ascii="Wingdings" w:hAnsi="Wingdings" w:hint="default"/>
+      </w:rPr>
+    </w:lvl>
+  </w:abstractNum>
+  <w:abstractNum w:abstractNumId="2" w15:restartNumberingAfterBreak="0">
     <w:nsid w:val="0C3B591F"/>
     <w:multiLevelType w:val="hybridMultilevel"/>
     <w:tmpl w:val="1892DB98"/>
@@ -913,7 +2629,7 @@
       </w:rPr>
     </w:lvl>
   </w:abstractNum>
-  <w:abstractNum w:abstractNumId="1" w15:restartNumberingAfterBreak="0">
+  <w:abstractNum w:abstractNumId="3" w15:restartNumberingAfterBreak="0">
     <w:nsid w:val="138D3814"/>
     <w:multiLevelType w:val="hybridMultilevel"/>
     <w:tmpl w:val="D410F6EC"/>
@@ -1002,7 +2718,477 @@
       </w:pPr>
     </w:lvl>
   </w:abstractNum>
-  <w:abstractNum w:abstractNumId="2" w15:restartNumberingAfterBreak="0">
+  <w:abstractNum w:abstractNumId="4" w15:restartNumberingAfterBreak="0">
+    <w:nsid w:val="14287290"/>
+    <w:multiLevelType w:val="hybridMultilevel"/>
+    <w:tmpl w:val="297A83FA"/>
+    <w:lvl w:ilvl="0" w:tplc="2338A7C2">
+      <w:start w:val="1"/>
+      <w:numFmt w:val="decimal"/>
+      <w:lvlText w:val="%1-"/>
+      <w:lvlJc w:val="left"/>
+      <w:pPr>
+        <w:ind w:left="720" w:hanging="360"/>
+      </w:pPr>
+      <w:rPr>
+        <w:rFonts w:hint="default"/>
+      </w:rPr>
+    </w:lvl>
+    <w:lvl w:ilvl="1" w:tplc="3C0A0019">
+      <w:start w:val="1"/>
+      <w:numFmt w:val="lowerLetter"/>
+      <w:lvlText w:val="%2."/>
+      <w:lvlJc w:val="left"/>
+      <w:pPr>
+        <w:ind w:left="1440" w:hanging="360"/>
+      </w:pPr>
+    </w:lvl>
+    <w:lvl w:ilvl="2" w:tplc="3C0A001B" w:tentative="1">
+      <w:start w:val="1"/>
+      <w:numFmt w:val="lowerRoman"/>
+      <w:lvlText w:val="%3."/>
+      <w:lvlJc w:val="right"/>
+      <w:pPr>
+        <w:ind w:left="2160" w:hanging="180"/>
+      </w:pPr>
+    </w:lvl>
+    <w:lvl w:ilvl="3" w:tplc="3C0A000F" w:tentative="1">
+      <w:start w:val="1"/>
+      <w:numFmt w:val="decimal"/>
+      <w:lvlText w:val="%4."/>
+      <w:lvlJc w:val="left"/>
+      <w:pPr>
+        <w:ind w:left="2880" w:hanging="360"/>
+      </w:pPr>
+    </w:lvl>
+    <w:lvl w:ilvl="4" w:tplc="3C0A0019" w:tentative="1">
+      <w:start w:val="1"/>
+      <w:numFmt w:val="lowerLetter"/>
+      <w:lvlText w:val="%5."/>
+      <w:lvlJc w:val="left"/>
+      <w:pPr>
+        <w:ind w:left="3600" w:hanging="360"/>
+      </w:pPr>
+    </w:lvl>
+    <w:lvl w:ilvl="5" w:tplc="3C0A001B" w:tentative="1">
+      <w:start w:val="1"/>
+      <w:numFmt w:val="lowerRoman"/>
+      <w:lvlText w:val="%6."/>
+      <w:lvlJc w:val="right"/>
+      <w:pPr>
+        <w:ind w:left="4320" w:hanging="180"/>
+      </w:pPr>
+    </w:lvl>
+    <w:lvl w:ilvl="6" w:tplc="3C0A000F" w:tentative="1">
+      <w:start w:val="1"/>
+      <w:numFmt w:val="decimal"/>
+      <w:lvlText w:val="%7."/>
+      <w:lvlJc w:val="left"/>
+      <w:pPr>
+        <w:ind w:left="5040" w:hanging="360"/>
+      </w:pPr>
+    </w:lvl>
+    <w:lvl w:ilvl="7" w:tplc="3C0A0019" w:tentative="1">
+      <w:start w:val="1"/>
+      <w:numFmt w:val="lowerLetter"/>
+      <w:lvlText w:val="%8."/>
+      <w:lvlJc w:val="left"/>
+      <w:pPr>
+        <w:ind w:left="5760" w:hanging="360"/>
+      </w:pPr>
+    </w:lvl>
+    <w:lvl w:ilvl="8" w:tplc="3C0A001B" w:tentative="1">
+      <w:start w:val="1"/>
+      <w:numFmt w:val="lowerRoman"/>
+      <w:lvlText w:val="%9."/>
+      <w:lvlJc w:val="right"/>
+      <w:pPr>
+        <w:ind w:left="6480" w:hanging="180"/>
+      </w:pPr>
+    </w:lvl>
+  </w:abstractNum>
+  <w:abstractNum w:abstractNumId="5" w15:restartNumberingAfterBreak="0">
+    <w:nsid w:val="25FE323C"/>
+    <w:multiLevelType w:val="hybridMultilevel"/>
+    <w:tmpl w:val="64E4EFCE"/>
+    <w:lvl w:ilvl="0" w:tplc="2338A7C2">
+      <w:start w:val="1"/>
+      <w:numFmt w:val="decimal"/>
+      <w:lvlText w:val="%1-"/>
+      <w:lvlJc w:val="left"/>
+      <w:pPr>
+        <w:ind w:left="720" w:hanging="360"/>
+      </w:pPr>
+      <w:rPr>
+        <w:rFonts w:hint="default"/>
+      </w:rPr>
+    </w:lvl>
+    <w:lvl w:ilvl="1" w:tplc="3C0A0019" w:tentative="1">
+      <w:start w:val="1"/>
+      <w:numFmt w:val="lowerLetter"/>
+      <w:lvlText w:val="%2."/>
+      <w:lvlJc w:val="left"/>
+      <w:pPr>
+        <w:ind w:left="1440" w:hanging="360"/>
+      </w:pPr>
+    </w:lvl>
+    <w:lvl w:ilvl="2" w:tplc="3C0A001B" w:tentative="1">
+      <w:start w:val="1"/>
+      <w:numFmt w:val="lowerRoman"/>
+      <w:lvlText w:val="%3."/>
+      <w:lvlJc w:val="right"/>
+      <w:pPr>
+        <w:ind w:left="2160" w:hanging="180"/>
+      </w:pPr>
+    </w:lvl>
+    <w:lvl w:ilvl="3" w:tplc="3C0A000F" w:tentative="1">
+      <w:start w:val="1"/>
+      <w:numFmt w:val="decimal"/>
+      <w:lvlText w:val="%4."/>
+      <w:lvlJc w:val="left"/>
+      <w:pPr>
+        <w:ind w:left="2880" w:hanging="360"/>
+      </w:pPr>
+    </w:lvl>
+    <w:lvl w:ilvl="4" w:tplc="3C0A0019" w:tentative="1">
+      <w:start w:val="1"/>
+      <w:numFmt w:val="lowerLetter"/>
+      <w:lvlText w:val="%5."/>
+      <w:lvlJc w:val="left"/>
+      <w:pPr>
+        <w:ind w:left="3600" w:hanging="360"/>
+      </w:pPr>
+    </w:lvl>
+    <w:lvl w:ilvl="5" w:tplc="3C0A001B" w:tentative="1">
+      <w:start w:val="1"/>
+      <w:numFmt w:val="lowerRoman"/>
+      <w:lvlText w:val="%6."/>
+      <w:lvlJc w:val="right"/>
+      <w:pPr>
+        <w:ind w:left="4320" w:hanging="180"/>
+      </w:pPr>
+    </w:lvl>
+    <w:lvl w:ilvl="6" w:tplc="3C0A000F" w:tentative="1">
+      <w:start w:val="1"/>
+      <w:numFmt w:val="decimal"/>
+      <w:lvlText w:val="%7."/>
+      <w:lvlJc w:val="left"/>
+      <w:pPr>
+        <w:ind w:left="5040" w:hanging="360"/>
+      </w:pPr>
+    </w:lvl>
+    <w:lvl w:ilvl="7" w:tplc="3C0A0019" w:tentative="1">
+      <w:start w:val="1"/>
+      <w:numFmt w:val="lowerLetter"/>
+      <w:lvlText w:val="%8."/>
+      <w:lvlJc w:val="left"/>
+      <w:pPr>
+        <w:ind w:left="5760" w:hanging="360"/>
+      </w:pPr>
+    </w:lvl>
+    <w:lvl w:ilvl="8" w:tplc="3C0A001B" w:tentative="1">
+      <w:start w:val="1"/>
+      <w:numFmt w:val="lowerRoman"/>
+      <w:lvlText w:val="%9."/>
+      <w:lvlJc w:val="right"/>
+      <w:pPr>
+        <w:ind w:left="6480" w:hanging="180"/>
+      </w:pPr>
+    </w:lvl>
+  </w:abstractNum>
+  <w:abstractNum w:abstractNumId="6" w15:restartNumberingAfterBreak="0">
+    <w:nsid w:val="27970EF6"/>
+    <w:multiLevelType w:val="hybridMultilevel"/>
+    <w:tmpl w:val="2932EAD8"/>
+    <w:lvl w:ilvl="0" w:tplc="959CF846">
+      <w:start w:val="1"/>
+      <w:numFmt w:val="decimal"/>
+      <w:lvlText w:val="%1-"/>
+      <w:lvlJc w:val="left"/>
+      <w:pPr>
+        <w:ind w:left="720" w:hanging="360"/>
+      </w:pPr>
+      <w:rPr>
+        <w:rFonts w:hint="default"/>
+      </w:rPr>
+    </w:lvl>
+    <w:lvl w:ilvl="1" w:tplc="3C0A0019" w:tentative="1">
+      <w:start w:val="1"/>
+      <w:numFmt w:val="lowerLetter"/>
+      <w:lvlText w:val="%2."/>
+      <w:lvlJc w:val="left"/>
+      <w:pPr>
+        <w:ind w:left="1440" w:hanging="360"/>
+      </w:pPr>
+    </w:lvl>
+    <w:lvl w:ilvl="2" w:tplc="3C0A001B" w:tentative="1">
+      <w:start w:val="1"/>
+      <w:numFmt w:val="lowerRoman"/>
+      <w:lvlText w:val="%3."/>
+      <w:lvlJc w:val="right"/>
+      <w:pPr>
+        <w:ind w:left="2160" w:hanging="180"/>
+      </w:pPr>
+    </w:lvl>
+    <w:lvl w:ilvl="3" w:tplc="3C0A000F" w:tentative="1">
+      <w:start w:val="1"/>
+      <w:numFmt w:val="decimal"/>
+      <w:lvlText w:val="%4."/>
+      <w:lvlJc w:val="left"/>
+      <w:pPr>
+        <w:ind w:left="2880" w:hanging="360"/>
+      </w:pPr>
+    </w:lvl>
+    <w:lvl w:ilvl="4" w:tplc="3C0A0019" w:tentative="1">
+      <w:start w:val="1"/>
+      <w:numFmt w:val="lowerLetter"/>
+      <w:lvlText w:val="%5."/>
+      <w:lvlJc w:val="left"/>
+      <w:pPr>
+        <w:ind w:left="3600" w:hanging="360"/>
+      </w:pPr>
+    </w:lvl>
+    <w:lvl w:ilvl="5" w:tplc="3C0A001B" w:tentative="1">
+      <w:start w:val="1"/>
+      <w:numFmt w:val="lowerRoman"/>
+      <w:lvlText w:val="%6."/>
+      <w:lvlJc w:val="right"/>
+      <w:pPr>
+        <w:ind w:left="4320" w:hanging="180"/>
+      </w:pPr>
+    </w:lvl>
+    <w:lvl w:ilvl="6" w:tplc="3C0A000F" w:tentative="1">
+      <w:start w:val="1"/>
+      <w:numFmt w:val="decimal"/>
+      <w:lvlText w:val="%7."/>
+      <w:lvlJc w:val="left"/>
+      <w:pPr>
+        <w:ind w:left="5040" w:hanging="360"/>
+      </w:pPr>
+    </w:lvl>
+    <w:lvl w:ilvl="7" w:tplc="3C0A0019" w:tentative="1">
+      <w:start w:val="1"/>
+      <w:numFmt w:val="lowerLetter"/>
+      <w:lvlText w:val="%8."/>
+      <w:lvlJc w:val="left"/>
+      <w:pPr>
+        <w:ind w:left="5760" w:hanging="360"/>
+      </w:pPr>
+    </w:lvl>
+    <w:lvl w:ilvl="8" w:tplc="3C0A001B" w:tentative="1">
+      <w:start w:val="1"/>
+      <w:numFmt w:val="lowerRoman"/>
+      <w:lvlText w:val="%9."/>
+      <w:lvlJc w:val="right"/>
+      <w:pPr>
+        <w:ind w:left="6480" w:hanging="180"/>
+      </w:pPr>
+    </w:lvl>
+  </w:abstractNum>
+  <w:abstractNum w:abstractNumId="7" w15:restartNumberingAfterBreak="0">
+    <w:nsid w:val="2E1A4784"/>
+    <w:multiLevelType w:val="hybridMultilevel"/>
+    <w:tmpl w:val="59A8EF4E"/>
+    <w:lvl w:ilvl="0" w:tplc="2338A7C2">
+      <w:start w:val="1"/>
+      <w:numFmt w:val="decimal"/>
+      <w:lvlText w:val="%1-"/>
+      <w:lvlJc w:val="left"/>
+      <w:pPr>
+        <w:ind w:left="720" w:hanging="360"/>
+      </w:pPr>
+      <w:rPr>
+        <w:rFonts w:hint="default"/>
+      </w:rPr>
+    </w:lvl>
+    <w:lvl w:ilvl="1" w:tplc="3C0A0019" w:tentative="1">
+      <w:start w:val="1"/>
+      <w:numFmt w:val="lowerLetter"/>
+      <w:lvlText w:val="%2."/>
+      <w:lvlJc w:val="left"/>
+      <w:pPr>
+        <w:ind w:left="1440" w:hanging="360"/>
+      </w:pPr>
+    </w:lvl>
+    <w:lvl w:ilvl="2" w:tplc="3C0A001B" w:tentative="1">
+      <w:start w:val="1"/>
+      <w:numFmt w:val="lowerRoman"/>
+      <w:lvlText w:val="%3."/>
+      <w:lvlJc w:val="right"/>
+      <w:pPr>
+        <w:ind w:left="2160" w:hanging="180"/>
+      </w:pPr>
+    </w:lvl>
+    <w:lvl w:ilvl="3" w:tplc="3C0A000F" w:tentative="1">
+      <w:start w:val="1"/>
+      <w:numFmt w:val="decimal"/>
+      <w:lvlText w:val="%4."/>
+      <w:lvlJc w:val="left"/>
+      <w:pPr>
+        <w:ind w:left="2880" w:hanging="360"/>
+      </w:pPr>
+    </w:lvl>
+    <w:lvl w:ilvl="4" w:tplc="3C0A0019" w:tentative="1">
+      <w:start w:val="1"/>
+      <w:numFmt w:val="lowerLetter"/>
+      <w:lvlText w:val="%5."/>
+      <w:lvlJc w:val="left"/>
+      <w:pPr>
+        <w:ind w:left="3600" w:hanging="360"/>
+      </w:pPr>
+    </w:lvl>
+    <w:lvl w:ilvl="5" w:tplc="3C0A001B" w:tentative="1">
+      <w:start w:val="1"/>
+      <w:numFmt w:val="lowerRoman"/>
+      <w:lvlText w:val="%6."/>
+      <w:lvlJc w:val="right"/>
+      <w:pPr>
+        <w:ind w:left="4320" w:hanging="180"/>
+      </w:pPr>
+    </w:lvl>
+    <w:lvl w:ilvl="6" w:tplc="3C0A000F" w:tentative="1">
+      <w:start w:val="1"/>
+      <w:numFmt w:val="decimal"/>
+      <w:lvlText w:val="%7."/>
+      <w:lvlJc w:val="left"/>
+      <w:pPr>
+        <w:ind w:left="5040" w:hanging="360"/>
+      </w:pPr>
+    </w:lvl>
+    <w:lvl w:ilvl="7" w:tplc="3C0A0019" w:tentative="1">
+      <w:start w:val="1"/>
+      <w:numFmt w:val="lowerLetter"/>
+      <w:lvlText w:val="%8."/>
+      <w:lvlJc w:val="left"/>
+      <w:pPr>
+        <w:ind w:left="5760" w:hanging="360"/>
+      </w:pPr>
+    </w:lvl>
+    <w:lvl w:ilvl="8" w:tplc="3C0A001B" w:tentative="1">
+      <w:start w:val="1"/>
+      <w:numFmt w:val="lowerRoman"/>
+      <w:lvlText w:val="%9."/>
+      <w:lvlJc w:val="right"/>
+      <w:pPr>
+        <w:ind w:left="6480" w:hanging="180"/>
+      </w:pPr>
+    </w:lvl>
+  </w:abstractNum>
+  <w:abstractNum w:abstractNumId="8" w15:restartNumberingAfterBreak="0">
+    <w:nsid w:val="32D127DA"/>
+    <w:multiLevelType w:val="hybridMultilevel"/>
+    <w:tmpl w:val="7D94F6D8"/>
+    <w:lvl w:ilvl="0" w:tplc="4502A9D2">
+      <w:start w:val="1"/>
+      <w:numFmt w:val="bullet"/>
+      <w:lvlText w:val="-"/>
+      <w:lvlJc w:val="left"/>
+      <w:pPr>
+        <w:ind w:left="1080" w:hanging="360"/>
+      </w:pPr>
+      <w:rPr>
+        <w:rFonts w:ascii="Calibri" w:eastAsiaTheme="minorHAnsi" w:hAnsi="Calibri" w:cs="Calibri" w:hint="default"/>
+        <w:i/>
+      </w:rPr>
+    </w:lvl>
+    <w:lvl w:ilvl="1" w:tplc="3C0A0003" w:tentative="1">
+      <w:start w:val="1"/>
+      <w:numFmt w:val="bullet"/>
+      <w:lvlText w:val="o"/>
+      <w:lvlJc w:val="left"/>
+      <w:pPr>
+        <w:ind w:left="1800" w:hanging="360"/>
+      </w:pPr>
+      <w:rPr>
+        <w:rFonts w:ascii="Courier New" w:hAnsi="Courier New" w:cs="Courier New" w:hint="default"/>
+      </w:rPr>
+    </w:lvl>
+    <w:lvl w:ilvl="2" w:tplc="3C0A0005" w:tentative="1">
+      <w:start w:val="1"/>
+      <w:numFmt w:val="bullet"/>
+      <w:lvlText w:val=""/>
+      <w:lvlJc w:val="left"/>
+      <w:pPr>
+        <w:ind w:left="2520" w:hanging="360"/>
+      </w:pPr>
+      <w:rPr>
+        <w:rFonts w:ascii="Wingdings" w:hAnsi="Wingdings" w:hint="default"/>
+      </w:rPr>
+    </w:lvl>
+    <w:lvl w:ilvl="3" w:tplc="3C0A0001" w:tentative="1">
+      <w:start w:val="1"/>
+      <w:numFmt w:val="bullet"/>
+      <w:lvlText w:val=""/>
+      <w:lvlJc w:val="left"/>
+      <w:pPr>
+        <w:ind w:left="3240" w:hanging="360"/>
+      </w:pPr>
+      <w:rPr>
+        <w:rFonts w:ascii="Symbol" w:hAnsi="Symbol" w:hint="default"/>
+      </w:rPr>
+    </w:lvl>
+    <w:lvl w:ilvl="4" w:tplc="3C0A0003" w:tentative="1">
+      <w:start w:val="1"/>
+      <w:numFmt w:val="bullet"/>
+      <w:lvlText w:val="o"/>
+      <w:lvlJc w:val="left"/>
+      <w:pPr>
+        <w:ind w:left="3960" w:hanging="360"/>
+      </w:pPr>
+      <w:rPr>
+        <w:rFonts w:ascii="Courier New" w:hAnsi="Courier New" w:cs="Courier New" w:hint="default"/>
+      </w:rPr>
+    </w:lvl>
+    <w:lvl w:ilvl="5" w:tplc="3C0A0005" w:tentative="1">
+      <w:start w:val="1"/>
+      <w:numFmt w:val="bullet"/>
+      <w:lvlText w:val=""/>
+      <w:lvlJc w:val="left"/>
+      <w:pPr>
+        <w:ind w:left="4680" w:hanging="360"/>
+      </w:pPr>
+      <w:rPr>
+        <w:rFonts w:ascii="Wingdings" w:hAnsi="Wingdings" w:hint="default"/>
+      </w:rPr>
+    </w:lvl>
+    <w:lvl w:ilvl="6" w:tplc="3C0A0001" w:tentative="1">
+      <w:start w:val="1"/>
+      <w:numFmt w:val="bullet"/>
+      <w:lvlText w:val=""/>
+      <w:lvlJc w:val="left"/>
+      <w:pPr>
+        <w:ind w:left="5400" w:hanging="360"/>
+      </w:pPr>
+      <w:rPr>
+        <w:rFonts w:ascii="Symbol" w:hAnsi="Symbol" w:hint="default"/>
+      </w:rPr>
+    </w:lvl>
+    <w:lvl w:ilvl="7" w:tplc="3C0A0003" w:tentative="1">
+      <w:start w:val="1"/>
+      <w:numFmt w:val="bullet"/>
+      <w:lvlText w:val="o"/>
+      <w:lvlJc w:val="left"/>
+      <w:pPr>
+        <w:ind w:left="6120" w:hanging="360"/>
+      </w:pPr>
+      <w:rPr>
+        <w:rFonts w:ascii="Courier New" w:hAnsi="Courier New" w:cs="Courier New" w:hint="default"/>
+      </w:rPr>
+    </w:lvl>
+    <w:lvl w:ilvl="8" w:tplc="3C0A0005" w:tentative="1">
+      <w:start w:val="1"/>
+      <w:numFmt w:val="bullet"/>
+      <w:lvlText w:val=""/>
+      <w:lvlJc w:val="left"/>
+      <w:pPr>
+        <w:ind w:left="6840" w:hanging="360"/>
+      </w:pPr>
+      <w:rPr>
+        <w:rFonts w:ascii="Wingdings" w:hAnsi="Wingdings" w:hint="default"/>
+      </w:rPr>
+    </w:lvl>
+  </w:abstractNum>
+  <w:abstractNum w:abstractNumId="9" w15:restartNumberingAfterBreak="0">
     <w:nsid w:val="3FB42439"/>
     <w:multiLevelType w:val="hybridMultilevel"/>
     <w:tmpl w:val="490499AC"/>
@@ -1091,7 +3277,7 @@
       </w:pPr>
     </w:lvl>
   </w:abstractNum>
-  <w:abstractNum w:abstractNumId="3" w15:restartNumberingAfterBreak="0">
+  <w:abstractNum w:abstractNumId="10" w15:restartNumberingAfterBreak="0">
     <w:nsid w:val="4F4A1802"/>
     <w:multiLevelType w:val="hybridMultilevel"/>
     <w:tmpl w:val="279C1A30"/>
@@ -1180,7 +3366,7 @@
       </w:pPr>
     </w:lvl>
   </w:abstractNum>
-  <w:abstractNum w:abstractNumId="4" w15:restartNumberingAfterBreak="0">
+  <w:abstractNum w:abstractNumId="11" w15:restartNumberingAfterBreak="0">
     <w:nsid w:val="5DE97B4C"/>
     <w:multiLevelType w:val="hybridMultilevel"/>
     <w:tmpl w:val="64E4EFCE"/>
@@ -1269,7 +3455,96 @@
       </w:pPr>
     </w:lvl>
   </w:abstractNum>
-  <w:abstractNum w:abstractNumId="5" w15:restartNumberingAfterBreak="0">
+  <w:abstractNum w:abstractNumId="12" w15:restartNumberingAfterBreak="0">
+    <w:nsid w:val="5F6F73EC"/>
+    <w:multiLevelType w:val="hybridMultilevel"/>
+    <w:tmpl w:val="A6F20CBA"/>
+    <w:lvl w:ilvl="0" w:tplc="2338A7C2">
+      <w:start w:val="1"/>
+      <w:numFmt w:val="decimal"/>
+      <w:lvlText w:val="%1-"/>
+      <w:lvlJc w:val="left"/>
+      <w:pPr>
+        <w:ind w:left="720" w:hanging="360"/>
+      </w:pPr>
+      <w:rPr>
+        <w:rFonts w:hint="default"/>
+      </w:rPr>
+    </w:lvl>
+    <w:lvl w:ilvl="1" w:tplc="3C0A0019" w:tentative="1">
+      <w:start w:val="1"/>
+      <w:numFmt w:val="lowerLetter"/>
+      <w:lvlText w:val="%2."/>
+      <w:lvlJc w:val="left"/>
+      <w:pPr>
+        <w:ind w:left="1440" w:hanging="360"/>
+      </w:pPr>
+    </w:lvl>
+    <w:lvl w:ilvl="2" w:tplc="3C0A001B" w:tentative="1">
+      <w:start w:val="1"/>
+      <w:numFmt w:val="lowerRoman"/>
+      <w:lvlText w:val="%3."/>
+      <w:lvlJc w:val="right"/>
+      <w:pPr>
+        <w:ind w:left="2160" w:hanging="180"/>
+      </w:pPr>
+    </w:lvl>
+    <w:lvl w:ilvl="3" w:tplc="3C0A000F" w:tentative="1">
+      <w:start w:val="1"/>
+      <w:numFmt w:val="decimal"/>
+      <w:lvlText w:val="%4."/>
+      <w:lvlJc w:val="left"/>
+      <w:pPr>
+        <w:ind w:left="2880" w:hanging="360"/>
+      </w:pPr>
+    </w:lvl>
+    <w:lvl w:ilvl="4" w:tplc="3C0A0019" w:tentative="1">
+      <w:start w:val="1"/>
+      <w:numFmt w:val="lowerLetter"/>
+      <w:lvlText w:val="%5."/>
+      <w:lvlJc w:val="left"/>
+      <w:pPr>
+        <w:ind w:left="3600" w:hanging="360"/>
+      </w:pPr>
+    </w:lvl>
+    <w:lvl w:ilvl="5" w:tplc="3C0A001B" w:tentative="1">
+      <w:start w:val="1"/>
+      <w:numFmt w:val="lowerRoman"/>
+      <w:lvlText w:val="%6."/>
+      <w:lvlJc w:val="right"/>
+      <w:pPr>
+        <w:ind w:left="4320" w:hanging="180"/>
+      </w:pPr>
+    </w:lvl>
+    <w:lvl w:ilvl="6" w:tplc="3C0A000F" w:tentative="1">
+      <w:start w:val="1"/>
+      <w:numFmt w:val="decimal"/>
+      <w:lvlText w:val="%7."/>
+      <w:lvlJc w:val="left"/>
+      <w:pPr>
+        <w:ind w:left="5040" w:hanging="360"/>
+      </w:pPr>
+    </w:lvl>
+    <w:lvl w:ilvl="7" w:tplc="3C0A0019" w:tentative="1">
+      <w:start w:val="1"/>
+      <w:numFmt w:val="lowerLetter"/>
+      <w:lvlText w:val="%8."/>
+      <w:lvlJc w:val="left"/>
+      <w:pPr>
+        <w:ind w:left="5760" w:hanging="360"/>
+      </w:pPr>
+    </w:lvl>
+    <w:lvl w:ilvl="8" w:tplc="3C0A001B" w:tentative="1">
+      <w:start w:val="1"/>
+      <w:numFmt w:val="lowerRoman"/>
+      <w:lvlText w:val="%9."/>
+      <w:lvlJc w:val="right"/>
+      <w:pPr>
+        <w:ind w:left="6480" w:hanging="180"/>
+      </w:pPr>
+    </w:lvl>
+  </w:abstractNum>
+  <w:abstractNum w:abstractNumId="13" w15:restartNumberingAfterBreak="0">
     <w:nsid w:val="62774C71"/>
     <w:multiLevelType w:val="hybridMultilevel"/>
     <w:tmpl w:val="2932EAD8"/>
@@ -1358,23 +3633,255 @@
       </w:pPr>
     </w:lvl>
   </w:abstractNum>
+  <w:abstractNum w:abstractNumId="14" w15:restartNumberingAfterBreak="0">
+    <w:nsid w:val="6D1A556D"/>
+    <w:multiLevelType w:val="hybridMultilevel"/>
+    <w:tmpl w:val="E38ACE68"/>
+    <w:lvl w:ilvl="0" w:tplc="2338A7C2">
+      <w:start w:val="1"/>
+      <w:numFmt w:val="decimal"/>
+      <w:lvlText w:val="%1-"/>
+      <w:lvlJc w:val="left"/>
+      <w:pPr>
+        <w:ind w:left="720" w:hanging="360"/>
+      </w:pPr>
+      <w:rPr>
+        <w:rFonts w:hint="default"/>
+      </w:rPr>
+    </w:lvl>
+    <w:lvl w:ilvl="1" w:tplc="3C0A0019" w:tentative="1">
+      <w:start w:val="1"/>
+      <w:numFmt w:val="lowerLetter"/>
+      <w:lvlText w:val="%2."/>
+      <w:lvlJc w:val="left"/>
+      <w:pPr>
+        <w:ind w:left="1440" w:hanging="360"/>
+      </w:pPr>
+    </w:lvl>
+    <w:lvl w:ilvl="2" w:tplc="3C0A001B" w:tentative="1">
+      <w:start w:val="1"/>
+      <w:numFmt w:val="lowerRoman"/>
+      <w:lvlText w:val="%3."/>
+      <w:lvlJc w:val="right"/>
+      <w:pPr>
+        <w:ind w:left="2160" w:hanging="180"/>
+      </w:pPr>
+    </w:lvl>
+    <w:lvl w:ilvl="3" w:tplc="3C0A000F" w:tentative="1">
+      <w:start w:val="1"/>
+      <w:numFmt w:val="decimal"/>
+      <w:lvlText w:val="%4."/>
+      <w:lvlJc w:val="left"/>
+      <w:pPr>
+        <w:ind w:left="2880" w:hanging="360"/>
+      </w:pPr>
+    </w:lvl>
+    <w:lvl w:ilvl="4" w:tplc="3C0A0019" w:tentative="1">
+      <w:start w:val="1"/>
+      <w:numFmt w:val="lowerLetter"/>
+      <w:lvlText w:val="%5."/>
+      <w:lvlJc w:val="left"/>
+      <w:pPr>
+        <w:ind w:left="3600" w:hanging="360"/>
+      </w:pPr>
+    </w:lvl>
+    <w:lvl w:ilvl="5" w:tplc="3C0A001B" w:tentative="1">
+      <w:start w:val="1"/>
+      <w:numFmt w:val="lowerRoman"/>
+      <w:lvlText w:val="%6."/>
+      <w:lvlJc w:val="right"/>
+      <w:pPr>
+        <w:ind w:left="4320" w:hanging="180"/>
+      </w:pPr>
+    </w:lvl>
+    <w:lvl w:ilvl="6" w:tplc="3C0A000F" w:tentative="1">
+      <w:start w:val="1"/>
+      <w:numFmt w:val="decimal"/>
+      <w:lvlText w:val="%7."/>
+      <w:lvlJc w:val="left"/>
+      <w:pPr>
+        <w:ind w:left="5040" w:hanging="360"/>
+      </w:pPr>
+    </w:lvl>
+    <w:lvl w:ilvl="7" w:tplc="3C0A0019" w:tentative="1">
+      <w:start w:val="1"/>
+      <w:numFmt w:val="lowerLetter"/>
+      <w:lvlText w:val="%8."/>
+      <w:lvlJc w:val="left"/>
+      <w:pPr>
+        <w:ind w:left="5760" w:hanging="360"/>
+      </w:pPr>
+    </w:lvl>
+    <w:lvl w:ilvl="8" w:tplc="3C0A001B" w:tentative="1">
+      <w:start w:val="1"/>
+      <w:numFmt w:val="lowerRoman"/>
+      <w:lvlText w:val="%9."/>
+      <w:lvlJc w:val="right"/>
+      <w:pPr>
+        <w:ind w:left="6480" w:hanging="180"/>
+      </w:pPr>
+    </w:lvl>
+  </w:abstractNum>
+  <w:abstractNum w:abstractNumId="15" w15:restartNumberingAfterBreak="0">
+    <w:nsid w:val="7B1775B1"/>
+    <w:multiLevelType w:val="hybridMultilevel"/>
+    <w:tmpl w:val="08ACE76E"/>
+    <w:lvl w:ilvl="0" w:tplc="187A86C8">
+      <w:start w:val="2"/>
+      <w:numFmt w:val="bullet"/>
+      <w:lvlText w:val="-"/>
+      <w:lvlJc w:val="left"/>
+      <w:pPr>
+        <w:ind w:left="1080" w:hanging="360"/>
+      </w:pPr>
+      <w:rPr>
+        <w:rFonts w:ascii="Calibri" w:eastAsiaTheme="minorHAnsi" w:hAnsi="Calibri" w:cs="Calibri" w:hint="default"/>
+      </w:rPr>
+    </w:lvl>
+    <w:lvl w:ilvl="1" w:tplc="3C0A0003" w:tentative="1">
+      <w:start w:val="1"/>
+      <w:numFmt w:val="bullet"/>
+      <w:lvlText w:val="o"/>
+      <w:lvlJc w:val="left"/>
+      <w:pPr>
+        <w:ind w:left="1800" w:hanging="360"/>
+      </w:pPr>
+      <w:rPr>
+        <w:rFonts w:ascii="Courier New" w:hAnsi="Courier New" w:cs="Courier New" w:hint="default"/>
+      </w:rPr>
+    </w:lvl>
+    <w:lvl w:ilvl="2" w:tplc="3C0A0005" w:tentative="1">
+      <w:start w:val="1"/>
+      <w:numFmt w:val="bullet"/>
+      <w:lvlText w:val=""/>
+      <w:lvlJc w:val="left"/>
+      <w:pPr>
+        <w:ind w:left="2520" w:hanging="360"/>
+      </w:pPr>
+      <w:rPr>
+        <w:rFonts w:ascii="Wingdings" w:hAnsi="Wingdings" w:hint="default"/>
+      </w:rPr>
+    </w:lvl>
+    <w:lvl w:ilvl="3" w:tplc="3C0A0001" w:tentative="1">
+      <w:start w:val="1"/>
+      <w:numFmt w:val="bullet"/>
+      <w:lvlText w:val=""/>
+      <w:lvlJc w:val="left"/>
+      <w:pPr>
+        <w:ind w:left="3240" w:hanging="360"/>
+      </w:pPr>
+      <w:rPr>
+        <w:rFonts w:ascii="Symbol" w:hAnsi="Symbol" w:hint="default"/>
+      </w:rPr>
+    </w:lvl>
+    <w:lvl w:ilvl="4" w:tplc="3C0A0003" w:tentative="1">
+      <w:start w:val="1"/>
+      <w:numFmt w:val="bullet"/>
+      <w:lvlText w:val="o"/>
+      <w:lvlJc w:val="left"/>
+      <w:pPr>
+        <w:ind w:left="3960" w:hanging="360"/>
+      </w:pPr>
+      <w:rPr>
+        <w:rFonts w:ascii="Courier New" w:hAnsi="Courier New" w:cs="Courier New" w:hint="default"/>
+      </w:rPr>
+    </w:lvl>
+    <w:lvl w:ilvl="5" w:tplc="3C0A0005" w:tentative="1">
+      <w:start w:val="1"/>
+      <w:numFmt w:val="bullet"/>
+      <w:lvlText w:val=""/>
+      <w:lvlJc w:val="left"/>
+      <w:pPr>
+        <w:ind w:left="4680" w:hanging="360"/>
+      </w:pPr>
+      <w:rPr>
+        <w:rFonts w:ascii="Wingdings" w:hAnsi="Wingdings" w:hint="default"/>
+      </w:rPr>
+    </w:lvl>
+    <w:lvl w:ilvl="6" w:tplc="3C0A0001" w:tentative="1">
+      <w:start w:val="1"/>
+      <w:numFmt w:val="bullet"/>
+      <w:lvlText w:val=""/>
+      <w:lvlJc w:val="left"/>
+      <w:pPr>
+        <w:ind w:left="5400" w:hanging="360"/>
+      </w:pPr>
+      <w:rPr>
+        <w:rFonts w:ascii="Symbol" w:hAnsi="Symbol" w:hint="default"/>
+      </w:rPr>
+    </w:lvl>
+    <w:lvl w:ilvl="7" w:tplc="3C0A0003" w:tentative="1">
+      <w:start w:val="1"/>
+      <w:numFmt w:val="bullet"/>
+      <w:lvlText w:val="o"/>
+      <w:lvlJc w:val="left"/>
+      <w:pPr>
+        <w:ind w:left="6120" w:hanging="360"/>
+      </w:pPr>
+      <w:rPr>
+        <w:rFonts w:ascii="Courier New" w:hAnsi="Courier New" w:cs="Courier New" w:hint="default"/>
+      </w:rPr>
+    </w:lvl>
+    <w:lvl w:ilvl="8" w:tplc="3C0A0005" w:tentative="1">
+      <w:start w:val="1"/>
+      <w:numFmt w:val="bullet"/>
+      <w:lvlText w:val=""/>
+      <w:lvlJc w:val="left"/>
+      <w:pPr>
+        <w:ind w:left="6840" w:hanging="360"/>
+      </w:pPr>
+      <w:rPr>
+        <w:rFonts w:ascii="Wingdings" w:hAnsi="Wingdings" w:hint="default"/>
+      </w:rPr>
+    </w:lvl>
+  </w:abstractNum>
   <w:num w:numId="1">
+    <w:abstractNumId w:val="3"/>
+  </w:num>
+  <w:num w:numId="2">
+    <w:abstractNumId w:val="13"/>
+  </w:num>
+  <w:num w:numId="3">
+    <w:abstractNumId w:val="11"/>
+  </w:num>
+  <w:num w:numId="4">
+    <w:abstractNumId w:val="10"/>
+  </w:num>
+  <w:num w:numId="5">
+    <w:abstractNumId w:val="2"/>
+  </w:num>
+  <w:num w:numId="6">
+    <w:abstractNumId w:val="9"/>
+  </w:num>
+  <w:num w:numId="7">
+    <w:abstractNumId w:val="6"/>
+  </w:num>
+  <w:num w:numId="8">
+    <w:abstractNumId w:val="5"/>
+  </w:num>
+  <w:num w:numId="9">
+    <w:abstractNumId w:val="12"/>
+  </w:num>
+  <w:num w:numId="10">
+    <w:abstractNumId w:val="14"/>
+  </w:num>
+  <w:num w:numId="11">
+    <w:abstractNumId w:val="7"/>
+  </w:num>
+  <w:num w:numId="12">
+    <w:abstractNumId w:val="4"/>
+  </w:num>
+  <w:num w:numId="13">
+    <w:abstractNumId w:val="0"/>
+  </w:num>
+  <w:num w:numId="14">
     <w:abstractNumId w:val="1"/>
   </w:num>
-  <w:num w:numId="2">
-    <w:abstractNumId w:val="5"/>
+  <w:num w:numId="15">
+    <w:abstractNumId w:val="15"/>
   </w:num>
-  <w:num w:numId="3">
-    <w:abstractNumId w:val="4"/>
-  </w:num>
-  <w:num w:numId="4">
-    <w:abstractNumId w:val="3"/>
-  </w:num>
-  <w:num w:numId="5">
-    <w:abstractNumId w:val="0"/>
-  </w:num>
-  <w:num w:numId="6">
-    <w:abstractNumId w:val="2"/>
+  <w:num w:numId="16">
+    <w:abstractNumId w:val="8"/>
   </w:num>
 </w:numbering>
 </file>

</xml_diff>